<commit_message>
sāku izstrādāt: index.html, shop.html, single.html interfeisu
</commit_message>
<xml_diff>
--- a/Kvalifikācijas_eksāmena_tehniskā_dokumentācija_Stifurska_k .docx
+++ b/Kvalifikācijas_eksāmena_tehniskā_dokumentācija_Stifurska_k .docx
@@ -885,7 +885,7 @@
             </w:rPr>
             <w:fldChar w:fldCharType="separate"/>
           </w:r>
-          <w:hyperlink w:anchor="_Toc127868989" w:history="1">
+          <w:hyperlink w:anchor="_Toc128499883" w:history="1">
             <w:r>
               <w:rPr>
                 <w:rStyle w:val="ab"/>
@@ -912,7 +912,7 @@
                 <w:noProof/>
                 <w:webHidden/>
               </w:rPr>
-              <w:instrText xml:space="preserve"> PAGEREF _Toc127868989 \h </w:instrText>
+              <w:instrText xml:space="preserve"> PAGEREF _Toc128499883 \h </w:instrText>
             </w:r>
             <w:r>
               <w:rPr>
@@ -957,7 +957,7 @@
               <w:lang w:val="ru-RU" w:eastAsia="ru-RU"/>
             </w:rPr>
           </w:pPr>
-          <w:hyperlink w:anchor="_Toc127868990" w:history="1">
+          <w:hyperlink w:anchor="_Toc128499884" w:history="1">
             <w:r>
               <w:rPr>
                 <w:rStyle w:val="ab"/>
@@ -1000,7 +1000,7 @@
                 <w:noProof/>
                 <w:webHidden/>
               </w:rPr>
-              <w:instrText xml:space="preserve"> PAGEREF _Toc127868990 \h </w:instrText>
+              <w:instrText xml:space="preserve"> PAGEREF _Toc128499884 \h </w:instrText>
             </w:r>
             <w:r>
               <w:rPr>
@@ -1021,6 +1021,2191 @@
                 <w:webHidden/>
               </w:rPr>
               <w:t>4</w:t>
+            </w:r>
+            <w:r>
+              <w:rPr>
+                <w:noProof/>
+                <w:webHidden/>
+              </w:rPr>
+              <w:fldChar w:fldCharType="end"/>
+            </w:r>
+          </w:hyperlink>
+        </w:p>
+        <w:p>
+          <w:pPr>
+            <w:pStyle w:val="11"/>
+            <w:tabs>
+              <w:tab w:val="left" w:pos="440"/>
+              <w:tab w:val="right" w:leader="dot" w:pos="9344"/>
+            </w:tabs>
+            <w:rPr>
+              <w:rFonts w:asciiTheme="minorHAnsi" w:eastAsiaTheme="minorEastAsia" w:hAnsiTheme="minorHAnsi" w:cstheme="minorBidi"/>
+              <w:noProof/>
+              <w:sz w:val="22"/>
+              <w:lang w:val="ru-RU" w:eastAsia="ru-RU"/>
+            </w:rPr>
+          </w:pPr>
+          <w:hyperlink w:anchor="_Toc128499885" w:history="1">
+            <w:r>
+              <w:rPr>
+                <w:rStyle w:val="ab"/>
+                <w:noProof/>
+              </w:rPr>
+              <w:t>2.</w:t>
+            </w:r>
+            <w:r>
+              <w:rPr>
+                <w:rFonts w:asciiTheme="minorHAnsi" w:eastAsiaTheme="minorEastAsia" w:hAnsiTheme="minorHAnsi" w:cstheme="minorBidi"/>
+                <w:noProof/>
+                <w:sz w:val="22"/>
+                <w:lang w:val="ru-RU" w:eastAsia="ru-RU"/>
+              </w:rPr>
+              <w:tab/>
+            </w:r>
+            <w:r>
+              <w:rPr>
+                <w:rStyle w:val="ab"/>
+                <w:noProof/>
+              </w:rPr>
+              <w:t>Programmatūras prasību specifikācija</w:t>
+            </w:r>
+            <w:r>
+              <w:rPr>
+                <w:noProof/>
+                <w:webHidden/>
+              </w:rPr>
+              <w:tab/>
+            </w:r>
+            <w:r>
+              <w:rPr>
+                <w:noProof/>
+                <w:webHidden/>
+              </w:rPr>
+              <w:fldChar w:fldCharType="begin"/>
+            </w:r>
+            <w:r>
+              <w:rPr>
+                <w:noProof/>
+                <w:webHidden/>
+              </w:rPr>
+              <w:instrText xml:space="preserve"> PAGEREF _Toc128499885 \h </w:instrText>
+            </w:r>
+            <w:r>
+              <w:rPr>
+                <w:noProof/>
+                <w:webHidden/>
+              </w:rPr>
+            </w:r>
+            <w:r>
+              <w:rPr>
+                <w:noProof/>
+                <w:webHidden/>
+              </w:rPr>
+              <w:fldChar w:fldCharType="separate"/>
+            </w:r>
+            <w:r>
+              <w:rPr>
+                <w:noProof/>
+                <w:webHidden/>
+              </w:rPr>
+              <w:t>5</w:t>
+            </w:r>
+            <w:r>
+              <w:rPr>
+                <w:noProof/>
+                <w:webHidden/>
+              </w:rPr>
+              <w:fldChar w:fldCharType="end"/>
+            </w:r>
+          </w:hyperlink>
+        </w:p>
+        <w:p>
+          <w:pPr>
+            <w:pStyle w:val="21"/>
+            <w:tabs>
+              <w:tab w:val="left" w:pos="880"/>
+              <w:tab w:val="right" w:leader="dot" w:pos="9344"/>
+            </w:tabs>
+            <w:rPr>
+              <w:rFonts w:asciiTheme="minorHAnsi" w:eastAsiaTheme="minorEastAsia" w:hAnsiTheme="minorHAnsi" w:cstheme="minorBidi"/>
+              <w:noProof/>
+              <w:sz w:val="22"/>
+              <w:lang w:val="ru-RU" w:eastAsia="ru-RU"/>
+            </w:rPr>
+          </w:pPr>
+          <w:hyperlink w:anchor="_Toc128499886" w:history="1">
+            <w:r>
+              <w:rPr>
+                <w:rStyle w:val="ab"/>
+                <w:noProof/>
+              </w:rPr>
+              <w:t>2.1.</w:t>
+            </w:r>
+            <w:r>
+              <w:rPr>
+                <w:rFonts w:asciiTheme="minorHAnsi" w:eastAsiaTheme="minorEastAsia" w:hAnsiTheme="minorHAnsi" w:cstheme="minorBidi"/>
+                <w:noProof/>
+                <w:sz w:val="22"/>
+                <w:lang w:val="ru-RU" w:eastAsia="ru-RU"/>
+              </w:rPr>
+              <w:tab/>
+            </w:r>
+            <w:r>
+              <w:rPr>
+                <w:rStyle w:val="ab"/>
+                <w:noProof/>
+              </w:rPr>
+              <w:t>Produkta perspektīva</w:t>
+            </w:r>
+            <w:r>
+              <w:rPr>
+                <w:noProof/>
+                <w:webHidden/>
+              </w:rPr>
+              <w:tab/>
+            </w:r>
+            <w:r>
+              <w:rPr>
+                <w:noProof/>
+                <w:webHidden/>
+              </w:rPr>
+              <w:fldChar w:fldCharType="begin"/>
+            </w:r>
+            <w:r>
+              <w:rPr>
+                <w:noProof/>
+                <w:webHidden/>
+              </w:rPr>
+              <w:instrText xml:space="preserve"> PAGEREF _Toc128499886 \h </w:instrText>
+            </w:r>
+            <w:r>
+              <w:rPr>
+                <w:noProof/>
+                <w:webHidden/>
+              </w:rPr>
+            </w:r>
+            <w:r>
+              <w:rPr>
+                <w:noProof/>
+                <w:webHidden/>
+              </w:rPr>
+              <w:fldChar w:fldCharType="separate"/>
+            </w:r>
+            <w:r>
+              <w:rPr>
+                <w:noProof/>
+                <w:webHidden/>
+              </w:rPr>
+              <w:t>5</w:t>
+            </w:r>
+            <w:r>
+              <w:rPr>
+                <w:noProof/>
+                <w:webHidden/>
+              </w:rPr>
+              <w:fldChar w:fldCharType="end"/>
+            </w:r>
+          </w:hyperlink>
+        </w:p>
+        <w:p>
+          <w:pPr>
+            <w:pStyle w:val="21"/>
+            <w:tabs>
+              <w:tab w:val="left" w:pos="880"/>
+              <w:tab w:val="right" w:leader="dot" w:pos="9344"/>
+            </w:tabs>
+            <w:rPr>
+              <w:rFonts w:asciiTheme="minorHAnsi" w:eastAsiaTheme="minorEastAsia" w:hAnsiTheme="minorHAnsi" w:cstheme="minorBidi"/>
+              <w:noProof/>
+              <w:sz w:val="22"/>
+              <w:lang w:val="ru-RU" w:eastAsia="ru-RU"/>
+            </w:rPr>
+          </w:pPr>
+          <w:hyperlink w:anchor="_Toc128499887" w:history="1">
+            <w:r>
+              <w:rPr>
+                <w:rStyle w:val="ab"/>
+                <w:noProof/>
+              </w:rPr>
+              <w:t>2.2.</w:t>
+            </w:r>
+            <w:r>
+              <w:rPr>
+                <w:rFonts w:asciiTheme="minorHAnsi" w:eastAsiaTheme="minorEastAsia" w:hAnsiTheme="minorHAnsi" w:cstheme="minorBidi"/>
+                <w:noProof/>
+                <w:sz w:val="22"/>
+                <w:lang w:val="ru-RU" w:eastAsia="ru-RU"/>
+              </w:rPr>
+              <w:tab/>
+            </w:r>
+            <w:r>
+              <w:rPr>
+                <w:rStyle w:val="ab"/>
+                <w:noProof/>
+              </w:rPr>
+              <w:t>Sistēmas funkcionālās prasības</w:t>
+            </w:r>
+            <w:r>
+              <w:rPr>
+                <w:noProof/>
+                <w:webHidden/>
+              </w:rPr>
+              <w:tab/>
+            </w:r>
+            <w:r>
+              <w:rPr>
+                <w:noProof/>
+                <w:webHidden/>
+              </w:rPr>
+              <w:fldChar w:fldCharType="begin"/>
+            </w:r>
+            <w:r>
+              <w:rPr>
+                <w:noProof/>
+                <w:webHidden/>
+              </w:rPr>
+              <w:instrText xml:space="preserve"> PAGEREF _Toc128499887 \h </w:instrText>
+            </w:r>
+            <w:r>
+              <w:rPr>
+                <w:noProof/>
+                <w:webHidden/>
+              </w:rPr>
+            </w:r>
+            <w:r>
+              <w:rPr>
+                <w:noProof/>
+                <w:webHidden/>
+              </w:rPr>
+              <w:fldChar w:fldCharType="separate"/>
+            </w:r>
+            <w:r>
+              <w:rPr>
+                <w:noProof/>
+                <w:webHidden/>
+              </w:rPr>
+              <w:t>5</w:t>
+            </w:r>
+            <w:r>
+              <w:rPr>
+                <w:noProof/>
+                <w:webHidden/>
+              </w:rPr>
+              <w:fldChar w:fldCharType="end"/>
+            </w:r>
+          </w:hyperlink>
+        </w:p>
+        <w:p>
+          <w:pPr>
+            <w:pStyle w:val="21"/>
+            <w:tabs>
+              <w:tab w:val="left" w:pos="880"/>
+              <w:tab w:val="right" w:leader="dot" w:pos="9344"/>
+            </w:tabs>
+            <w:rPr>
+              <w:rFonts w:asciiTheme="minorHAnsi" w:eastAsiaTheme="minorEastAsia" w:hAnsiTheme="minorHAnsi" w:cstheme="minorBidi"/>
+              <w:noProof/>
+              <w:sz w:val="22"/>
+              <w:lang w:val="ru-RU" w:eastAsia="ru-RU"/>
+            </w:rPr>
+          </w:pPr>
+          <w:hyperlink w:anchor="_Toc128499888" w:history="1">
+            <w:r>
+              <w:rPr>
+                <w:rStyle w:val="ab"/>
+                <w:noProof/>
+              </w:rPr>
+              <w:t>2.3.</w:t>
+            </w:r>
+            <w:r>
+              <w:rPr>
+                <w:rFonts w:asciiTheme="minorHAnsi" w:eastAsiaTheme="minorEastAsia" w:hAnsiTheme="minorHAnsi" w:cstheme="minorBidi"/>
+                <w:noProof/>
+                <w:sz w:val="22"/>
+                <w:lang w:val="ru-RU" w:eastAsia="ru-RU"/>
+              </w:rPr>
+              <w:tab/>
+            </w:r>
+            <w:r>
+              <w:rPr>
+                <w:rStyle w:val="ab"/>
+                <w:noProof/>
+              </w:rPr>
+              <w:t>Sistēmas nefunkcionālās prasības</w:t>
+            </w:r>
+            <w:r>
+              <w:rPr>
+                <w:noProof/>
+                <w:webHidden/>
+              </w:rPr>
+              <w:tab/>
+            </w:r>
+            <w:r>
+              <w:rPr>
+                <w:noProof/>
+                <w:webHidden/>
+              </w:rPr>
+              <w:fldChar w:fldCharType="begin"/>
+            </w:r>
+            <w:r>
+              <w:rPr>
+                <w:noProof/>
+                <w:webHidden/>
+              </w:rPr>
+              <w:instrText xml:space="preserve"> PAGEREF _Toc128499888 \h </w:instrText>
+            </w:r>
+            <w:r>
+              <w:rPr>
+                <w:noProof/>
+                <w:webHidden/>
+              </w:rPr>
+            </w:r>
+            <w:r>
+              <w:rPr>
+                <w:noProof/>
+                <w:webHidden/>
+              </w:rPr>
+              <w:fldChar w:fldCharType="separate"/>
+            </w:r>
+            <w:r>
+              <w:rPr>
+                <w:noProof/>
+                <w:webHidden/>
+              </w:rPr>
+              <w:t>5</w:t>
+            </w:r>
+            <w:r>
+              <w:rPr>
+                <w:noProof/>
+                <w:webHidden/>
+              </w:rPr>
+              <w:fldChar w:fldCharType="end"/>
+            </w:r>
+          </w:hyperlink>
+        </w:p>
+        <w:p>
+          <w:pPr>
+            <w:pStyle w:val="21"/>
+            <w:tabs>
+              <w:tab w:val="left" w:pos="880"/>
+              <w:tab w:val="right" w:leader="dot" w:pos="9344"/>
+            </w:tabs>
+            <w:rPr>
+              <w:rFonts w:asciiTheme="minorHAnsi" w:eastAsiaTheme="minorEastAsia" w:hAnsiTheme="minorHAnsi" w:cstheme="minorBidi"/>
+              <w:noProof/>
+              <w:sz w:val="22"/>
+              <w:lang w:val="ru-RU" w:eastAsia="ru-RU"/>
+            </w:rPr>
+          </w:pPr>
+          <w:hyperlink w:anchor="_Toc128499889" w:history="1">
+            <w:r>
+              <w:rPr>
+                <w:rStyle w:val="ab"/>
+                <w:noProof/>
+              </w:rPr>
+              <w:t>2.4.</w:t>
+            </w:r>
+            <w:r>
+              <w:rPr>
+                <w:rFonts w:asciiTheme="minorHAnsi" w:eastAsiaTheme="minorEastAsia" w:hAnsiTheme="minorHAnsi" w:cstheme="minorBidi"/>
+                <w:noProof/>
+                <w:sz w:val="22"/>
+                <w:lang w:val="ru-RU" w:eastAsia="ru-RU"/>
+              </w:rPr>
+              <w:tab/>
+            </w:r>
+            <w:r>
+              <w:rPr>
+                <w:rStyle w:val="ab"/>
+                <w:noProof/>
+              </w:rPr>
+              <w:t>Gala lietotāja raksturiezīmes</w:t>
+            </w:r>
+            <w:r>
+              <w:rPr>
+                <w:noProof/>
+                <w:webHidden/>
+              </w:rPr>
+              <w:tab/>
+            </w:r>
+            <w:r>
+              <w:rPr>
+                <w:noProof/>
+                <w:webHidden/>
+              </w:rPr>
+              <w:fldChar w:fldCharType="begin"/>
+            </w:r>
+            <w:r>
+              <w:rPr>
+                <w:noProof/>
+                <w:webHidden/>
+              </w:rPr>
+              <w:instrText xml:space="preserve"> PAGEREF _Toc128499889 \h </w:instrText>
+            </w:r>
+            <w:r>
+              <w:rPr>
+                <w:noProof/>
+                <w:webHidden/>
+              </w:rPr>
+            </w:r>
+            <w:r>
+              <w:rPr>
+                <w:noProof/>
+                <w:webHidden/>
+              </w:rPr>
+              <w:fldChar w:fldCharType="separate"/>
+            </w:r>
+            <w:r>
+              <w:rPr>
+                <w:noProof/>
+                <w:webHidden/>
+              </w:rPr>
+              <w:t>5</w:t>
+            </w:r>
+            <w:r>
+              <w:rPr>
+                <w:noProof/>
+                <w:webHidden/>
+              </w:rPr>
+              <w:fldChar w:fldCharType="end"/>
+            </w:r>
+          </w:hyperlink>
+        </w:p>
+        <w:p>
+          <w:pPr>
+            <w:pStyle w:val="21"/>
+            <w:tabs>
+              <w:tab w:val="left" w:pos="880"/>
+              <w:tab w:val="right" w:leader="dot" w:pos="9344"/>
+            </w:tabs>
+            <w:rPr>
+              <w:rFonts w:asciiTheme="minorHAnsi" w:eastAsiaTheme="minorEastAsia" w:hAnsiTheme="minorHAnsi" w:cstheme="minorBidi"/>
+              <w:noProof/>
+              <w:sz w:val="22"/>
+              <w:lang w:val="ru-RU" w:eastAsia="ru-RU"/>
+            </w:rPr>
+          </w:pPr>
+          <w:hyperlink w:anchor="_Toc128499890" w:history="1">
+            <w:r>
+              <w:rPr>
+                <w:rStyle w:val="ab"/>
+                <w:noProof/>
+              </w:rPr>
+              <w:t>2.5.</w:t>
+            </w:r>
+            <w:r>
+              <w:rPr>
+                <w:rFonts w:asciiTheme="minorHAnsi" w:eastAsiaTheme="minorEastAsia" w:hAnsiTheme="minorHAnsi" w:cstheme="minorBidi"/>
+                <w:noProof/>
+                <w:sz w:val="22"/>
+                <w:lang w:val="ru-RU" w:eastAsia="ru-RU"/>
+              </w:rPr>
+              <w:tab/>
+            </w:r>
+            <w:r>
+              <w:rPr>
+                <w:rStyle w:val="ab"/>
+                <w:noProof/>
+              </w:rPr>
+              <w:t>Lietoto terminu un saīsinājumu skaidrojumi</w:t>
+            </w:r>
+            <w:r>
+              <w:rPr>
+                <w:noProof/>
+                <w:webHidden/>
+              </w:rPr>
+              <w:tab/>
+            </w:r>
+            <w:r>
+              <w:rPr>
+                <w:noProof/>
+                <w:webHidden/>
+              </w:rPr>
+              <w:fldChar w:fldCharType="begin"/>
+            </w:r>
+            <w:r>
+              <w:rPr>
+                <w:noProof/>
+                <w:webHidden/>
+              </w:rPr>
+              <w:instrText xml:space="preserve"> PAGEREF _Toc128499890 \h </w:instrText>
+            </w:r>
+            <w:r>
+              <w:rPr>
+                <w:noProof/>
+                <w:webHidden/>
+              </w:rPr>
+            </w:r>
+            <w:r>
+              <w:rPr>
+                <w:noProof/>
+                <w:webHidden/>
+              </w:rPr>
+              <w:fldChar w:fldCharType="separate"/>
+            </w:r>
+            <w:r>
+              <w:rPr>
+                <w:noProof/>
+                <w:webHidden/>
+              </w:rPr>
+              <w:t>5</w:t>
+            </w:r>
+            <w:r>
+              <w:rPr>
+                <w:noProof/>
+                <w:webHidden/>
+              </w:rPr>
+              <w:fldChar w:fldCharType="end"/>
+            </w:r>
+          </w:hyperlink>
+        </w:p>
+        <w:p>
+          <w:pPr>
+            <w:pStyle w:val="11"/>
+            <w:tabs>
+              <w:tab w:val="left" w:pos="440"/>
+              <w:tab w:val="right" w:leader="dot" w:pos="9344"/>
+            </w:tabs>
+            <w:rPr>
+              <w:rFonts w:asciiTheme="minorHAnsi" w:eastAsiaTheme="minorEastAsia" w:hAnsiTheme="minorHAnsi" w:cstheme="minorBidi"/>
+              <w:noProof/>
+              <w:sz w:val="22"/>
+              <w:lang w:val="ru-RU" w:eastAsia="ru-RU"/>
+            </w:rPr>
+          </w:pPr>
+          <w:hyperlink w:anchor="_Toc128499891" w:history="1">
+            <w:r>
+              <w:rPr>
+                <w:rStyle w:val="ab"/>
+                <w:noProof/>
+              </w:rPr>
+              <w:t>3.</w:t>
+            </w:r>
+            <w:r>
+              <w:rPr>
+                <w:rFonts w:asciiTheme="minorHAnsi" w:eastAsiaTheme="minorEastAsia" w:hAnsiTheme="minorHAnsi" w:cstheme="minorBidi"/>
+                <w:noProof/>
+                <w:sz w:val="22"/>
+                <w:lang w:val="ru-RU" w:eastAsia="ru-RU"/>
+              </w:rPr>
+              <w:tab/>
+            </w:r>
+            <w:r>
+              <w:rPr>
+                <w:rStyle w:val="ab"/>
+                <w:noProof/>
+              </w:rPr>
+              <w:t>Izstrādes līdzekļu, rīku apraksts un izvēles pamatojums</w:t>
+            </w:r>
+            <w:r>
+              <w:rPr>
+                <w:noProof/>
+                <w:webHidden/>
+              </w:rPr>
+              <w:tab/>
+            </w:r>
+            <w:r>
+              <w:rPr>
+                <w:noProof/>
+                <w:webHidden/>
+              </w:rPr>
+              <w:fldChar w:fldCharType="begin"/>
+            </w:r>
+            <w:r>
+              <w:rPr>
+                <w:noProof/>
+                <w:webHidden/>
+              </w:rPr>
+              <w:instrText xml:space="preserve"> PAGEREF _Toc128499891 \h </w:instrText>
+            </w:r>
+            <w:r>
+              <w:rPr>
+                <w:noProof/>
+                <w:webHidden/>
+              </w:rPr>
+            </w:r>
+            <w:r>
+              <w:rPr>
+                <w:noProof/>
+                <w:webHidden/>
+              </w:rPr>
+              <w:fldChar w:fldCharType="separate"/>
+            </w:r>
+            <w:r>
+              <w:rPr>
+                <w:noProof/>
+                <w:webHidden/>
+              </w:rPr>
+              <w:t>6</w:t>
+            </w:r>
+            <w:r>
+              <w:rPr>
+                <w:noProof/>
+                <w:webHidden/>
+              </w:rPr>
+              <w:fldChar w:fldCharType="end"/>
+            </w:r>
+          </w:hyperlink>
+        </w:p>
+        <w:p>
+          <w:pPr>
+            <w:pStyle w:val="21"/>
+            <w:tabs>
+              <w:tab w:val="left" w:pos="880"/>
+              <w:tab w:val="right" w:leader="dot" w:pos="9344"/>
+            </w:tabs>
+            <w:rPr>
+              <w:rFonts w:asciiTheme="minorHAnsi" w:eastAsiaTheme="minorEastAsia" w:hAnsiTheme="minorHAnsi" w:cstheme="minorBidi"/>
+              <w:noProof/>
+              <w:sz w:val="22"/>
+              <w:lang w:val="ru-RU" w:eastAsia="ru-RU"/>
+            </w:rPr>
+          </w:pPr>
+          <w:hyperlink w:anchor="_Toc128499892" w:history="1">
+            <w:r>
+              <w:rPr>
+                <w:rStyle w:val="ab"/>
+                <w:noProof/>
+              </w:rPr>
+              <w:t>3.1.</w:t>
+            </w:r>
+            <w:r>
+              <w:rPr>
+                <w:rFonts w:asciiTheme="minorHAnsi" w:eastAsiaTheme="minorEastAsia" w:hAnsiTheme="minorHAnsi" w:cstheme="minorBidi"/>
+                <w:noProof/>
+                <w:sz w:val="22"/>
+                <w:lang w:val="ru-RU" w:eastAsia="ru-RU"/>
+              </w:rPr>
+              <w:tab/>
+            </w:r>
+            <w:r>
+              <w:rPr>
+                <w:rStyle w:val="ab"/>
+                <w:noProof/>
+              </w:rPr>
+              <w:t>Iespējamo risinājuma līdzekļu un valodu apraksts</w:t>
+            </w:r>
+            <w:r>
+              <w:rPr>
+                <w:noProof/>
+                <w:webHidden/>
+              </w:rPr>
+              <w:tab/>
+            </w:r>
+            <w:r>
+              <w:rPr>
+                <w:noProof/>
+                <w:webHidden/>
+              </w:rPr>
+              <w:fldChar w:fldCharType="begin"/>
+            </w:r>
+            <w:r>
+              <w:rPr>
+                <w:noProof/>
+                <w:webHidden/>
+              </w:rPr>
+              <w:instrText xml:space="preserve"> PAGEREF _Toc128499892 \h </w:instrText>
+            </w:r>
+            <w:r>
+              <w:rPr>
+                <w:noProof/>
+                <w:webHidden/>
+              </w:rPr>
+            </w:r>
+            <w:r>
+              <w:rPr>
+                <w:noProof/>
+                <w:webHidden/>
+              </w:rPr>
+              <w:fldChar w:fldCharType="separate"/>
+            </w:r>
+            <w:r>
+              <w:rPr>
+                <w:noProof/>
+                <w:webHidden/>
+              </w:rPr>
+              <w:t>6</w:t>
+            </w:r>
+            <w:r>
+              <w:rPr>
+                <w:noProof/>
+                <w:webHidden/>
+              </w:rPr>
+              <w:fldChar w:fldCharType="end"/>
+            </w:r>
+          </w:hyperlink>
+        </w:p>
+        <w:p>
+          <w:pPr>
+            <w:pStyle w:val="21"/>
+            <w:tabs>
+              <w:tab w:val="left" w:pos="880"/>
+              <w:tab w:val="right" w:leader="dot" w:pos="9344"/>
+            </w:tabs>
+            <w:rPr>
+              <w:rFonts w:asciiTheme="minorHAnsi" w:eastAsiaTheme="minorEastAsia" w:hAnsiTheme="minorHAnsi" w:cstheme="minorBidi"/>
+              <w:noProof/>
+              <w:sz w:val="22"/>
+              <w:lang w:val="ru-RU" w:eastAsia="ru-RU"/>
+            </w:rPr>
+          </w:pPr>
+          <w:hyperlink w:anchor="_Toc128499893" w:history="1">
+            <w:r>
+              <w:rPr>
+                <w:rStyle w:val="ab"/>
+                <w:noProof/>
+              </w:rPr>
+              <w:t>3.2.</w:t>
+            </w:r>
+            <w:r>
+              <w:rPr>
+                <w:rFonts w:asciiTheme="minorHAnsi" w:eastAsiaTheme="minorEastAsia" w:hAnsiTheme="minorHAnsi" w:cstheme="minorBidi"/>
+                <w:noProof/>
+                <w:sz w:val="22"/>
+                <w:lang w:val="ru-RU" w:eastAsia="ru-RU"/>
+              </w:rPr>
+              <w:tab/>
+            </w:r>
+            <w:r>
+              <w:rPr>
+                <w:rStyle w:val="ab"/>
+                <w:noProof/>
+              </w:rPr>
+              <w:t>Izvēlēto risinājuma līdzekļu un valodu apraksts</w:t>
+            </w:r>
+            <w:r>
+              <w:rPr>
+                <w:noProof/>
+                <w:webHidden/>
+              </w:rPr>
+              <w:tab/>
+            </w:r>
+            <w:r>
+              <w:rPr>
+                <w:noProof/>
+                <w:webHidden/>
+              </w:rPr>
+              <w:fldChar w:fldCharType="begin"/>
+            </w:r>
+            <w:r>
+              <w:rPr>
+                <w:noProof/>
+                <w:webHidden/>
+              </w:rPr>
+              <w:instrText xml:space="preserve"> PAGEREF _Toc128499893 \h </w:instrText>
+            </w:r>
+            <w:r>
+              <w:rPr>
+                <w:noProof/>
+                <w:webHidden/>
+              </w:rPr>
+            </w:r>
+            <w:r>
+              <w:rPr>
+                <w:noProof/>
+                <w:webHidden/>
+              </w:rPr>
+              <w:fldChar w:fldCharType="separate"/>
+            </w:r>
+            <w:r>
+              <w:rPr>
+                <w:noProof/>
+                <w:webHidden/>
+              </w:rPr>
+              <w:t>6</w:t>
+            </w:r>
+            <w:r>
+              <w:rPr>
+                <w:noProof/>
+                <w:webHidden/>
+              </w:rPr>
+              <w:fldChar w:fldCharType="end"/>
+            </w:r>
+          </w:hyperlink>
+        </w:p>
+        <w:p>
+          <w:pPr>
+            <w:pStyle w:val="11"/>
+            <w:tabs>
+              <w:tab w:val="left" w:pos="440"/>
+              <w:tab w:val="right" w:leader="dot" w:pos="9344"/>
+            </w:tabs>
+            <w:rPr>
+              <w:rFonts w:asciiTheme="minorHAnsi" w:eastAsiaTheme="minorEastAsia" w:hAnsiTheme="minorHAnsi" w:cstheme="minorBidi"/>
+              <w:noProof/>
+              <w:sz w:val="22"/>
+              <w:lang w:val="ru-RU" w:eastAsia="ru-RU"/>
+            </w:rPr>
+          </w:pPr>
+          <w:hyperlink w:anchor="_Toc128499894" w:history="1">
+            <w:r>
+              <w:rPr>
+                <w:rStyle w:val="ab"/>
+                <w:noProof/>
+              </w:rPr>
+              <w:t>4.</w:t>
+            </w:r>
+            <w:r>
+              <w:rPr>
+                <w:rFonts w:asciiTheme="minorHAnsi" w:eastAsiaTheme="minorEastAsia" w:hAnsiTheme="minorHAnsi" w:cstheme="minorBidi"/>
+                <w:noProof/>
+                <w:sz w:val="22"/>
+                <w:lang w:val="ru-RU" w:eastAsia="ru-RU"/>
+              </w:rPr>
+              <w:tab/>
+            </w:r>
+            <w:r>
+              <w:rPr>
+                <w:rStyle w:val="ab"/>
+                <w:noProof/>
+              </w:rPr>
+              <w:t>Sistēmas modelēšana un projektēšana</w:t>
+            </w:r>
+            <w:r>
+              <w:rPr>
+                <w:noProof/>
+                <w:webHidden/>
+              </w:rPr>
+              <w:tab/>
+            </w:r>
+            <w:r>
+              <w:rPr>
+                <w:noProof/>
+                <w:webHidden/>
+              </w:rPr>
+              <w:fldChar w:fldCharType="begin"/>
+            </w:r>
+            <w:r>
+              <w:rPr>
+                <w:noProof/>
+                <w:webHidden/>
+              </w:rPr>
+              <w:instrText xml:space="preserve"> PAGEREF _Toc128499894 \h </w:instrText>
+            </w:r>
+            <w:r>
+              <w:rPr>
+                <w:noProof/>
+                <w:webHidden/>
+              </w:rPr>
+            </w:r>
+            <w:r>
+              <w:rPr>
+                <w:noProof/>
+                <w:webHidden/>
+              </w:rPr>
+              <w:fldChar w:fldCharType="separate"/>
+            </w:r>
+            <w:r>
+              <w:rPr>
+                <w:noProof/>
+                <w:webHidden/>
+              </w:rPr>
+              <w:t>7</w:t>
+            </w:r>
+            <w:r>
+              <w:rPr>
+                <w:noProof/>
+                <w:webHidden/>
+              </w:rPr>
+              <w:fldChar w:fldCharType="end"/>
+            </w:r>
+          </w:hyperlink>
+          <w:bookmarkStart w:id="0" w:name="_GoBack"/>
+          <w:bookmarkEnd w:id="0"/>
+        </w:p>
+        <w:p>
+          <w:pPr>
+            <w:pStyle w:val="21"/>
+            <w:tabs>
+              <w:tab w:val="left" w:pos="880"/>
+              <w:tab w:val="right" w:leader="dot" w:pos="9344"/>
+            </w:tabs>
+            <w:rPr>
+              <w:rFonts w:asciiTheme="minorHAnsi" w:eastAsiaTheme="minorEastAsia" w:hAnsiTheme="minorHAnsi" w:cstheme="minorBidi"/>
+              <w:noProof/>
+              <w:sz w:val="22"/>
+              <w:lang w:val="ru-RU" w:eastAsia="ru-RU"/>
+            </w:rPr>
+          </w:pPr>
+          <w:hyperlink w:anchor="_Toc128499895" w:history="1">
+            <w:r>
+              <w:rPr>
+                <w:rStyle w:val="ab"/>
+                <w:noProof/>
+              </w:rPr>
+              <w:t>4.1.</w:t>
+            </w:r>
+            <w:r>
+              <w:rPr>
+                <w:rFonts w:asciiTheme="minorHAnsi" w:eastAsiaTheme="minorEastAsia" w:hAnsiTheme="minorHAnsi" w:cstheme="minorBidi"/>
+                <w:noProof/>
+                <w:sz w:val="22"/>
+                <w:lang w:val="ru-RU" w:eastAsia="ru-RU"/>
+              </w:rPr>
+              <w:tab/>
+            </w:r>
+            <w:r>
+              <w:rPr>
+                <w:rStyle w:val="ab"/>
+                <w:noProof/>
+              </w:rPr>
+              <w:t>Sistēmas struktūras modelis</w:t>
+            </w:r>
+            <w:r>
+              <w:rPr>
+                <w:noProof/>
+                <w:webHidden/>
+              </w:rPr>
+              <w:tab/>
+            </w:r>
+            <w:r>
+              <w:rPr>
+                <w:noProof/>
+                <w:webHidden/>
+              </w:rPr>
+              <w:fldChar w:fldCharType="begin"/>
+            </w:r>
+            <w:r>
+              <w:rPr>
+                <w:noProof/>
+                <w:webHidden/>
+              </w:rPr>
+              <w:instrText xml:space="preserve"> PAGEREF _Toc128499895 \h </w:instrText>
+            </w:r>
+            <w:r>
+              <w:rPr>
+                <w:noProof/>
+                <w:webHidden/>
+              </w:rPr>
+            </w:r>
+            <w:r>
+              <w:rPr>
+                <w:noProof/>
+                <w:webHidden/>
+              </w:rPr>
+              <w:fldChar w:fldCharType="separate"/>
+            </w:r>
+            <w:r>
+              <w:rPr>
+                <w:noProof/>
+                <w:webHidden/>
+              </w:rPr>
+              <w:t>7</w:t>
+            </w:r>
+            <w:r>
+              <w:rPr>
+                <w:noProof/>
+                <w:webHidden/>
+              </w:rPr>
+              <w:fldChar w:fldCharType="end"/>
+            </w:r>
+          </w:hyperlink>
+        </w:p>
+        <w:p>
+          <w:pPr>
+            <w:pStyle w:val="21"/>
+            <w:tabs>
+              <w:tab w:val="left" w:pos="880"/>
+              <w:tab w:val="right" w:leader="dot" w:pos="9344"/>
+            </w:tabs>
+            <w:rPr>
+              <w:rFonts w:asciiTheme="minorHAnsi" w:eastAsiaTheme="minorEastAsia" w:hAnsiTheme="minorHAnsi" w:cstheme="minorBidi"/>
+              <w:noProof/>
+              <w:sz w:val="22"/>
+              <w:lang w:val="ru-RU" w:eastAsia="ru-RU"/>
+            </w:rPr>
+          </w:pPr>
+          <w:hyperlink w:anchor="_Toc128499896" w:history="1">
+            <w:r>
+              <w:rPr>
+                <w:rStyle w:val="ab"/>
+                <w:noProof/>
+              </w:rPr>
+              <w:t>4.2.</w:t>
+            </w:r>
+            <w:r>
+              <w:rPr>
+                <w:rFonts w:asciiTheme="minorHAnsi" w:eastAsiaTheme="minorEastAsia" w:hAnsiTheme="minorHAnsi" w:cstheme="minorBidi"/>
+                <w:noProof/>
+                <w:sz w:val="22"/>
+                <w:lang w:val="ru-RU" w:eastAsia="ru-RU"/>
+              </w:rPr>
+              <w:tab/>
+            </w:r>
+            <w:r>
+              <w:rPr>
+                <w:rStyle w:val="ab"/>
+                <w:noProof/>
+              </w:rPr>
+              <w:t>Klašu diagramma / ER diagramma</w:t>
+            </w:r>
+            <w:r>
+              <w:rPr>
+                <w:noProof/>
+                <w:webHidden/>
+              </w:rPr>
+              <w:tab/>
+            </w:r>
+            <w:r>
+              <w:rPr>
+                <w:noProof/>
+                <w:webHidden/>
+              </w:rPr>
+              <w:fldChar w:fldCharType="begin"/>
+            </w:r>
+            <w:r>
+              <w:rPr>
+                <w:noProof/>
+                <w:webHidden/>
+              </w:rPr>
+              <w:instrText xml:space="preserve"> PAGEREF _Toc128499896 \h </w:instrText>
+            </w:r>
+            <w:r>
+              <w:rPr>
+                <w:noProof/>
+                <w:webHidden/>
+              </w:rPr>
+            </w:r>
+            <w:r>
+              <w:rPr>
+                <w:noProof/>
+                <w:webHidden/>
+              </w:rPr>
+              <w:fldChar w:fldCharType="separate"/>
+            </w:r>
+            <w:r>
+              <w:rPr>
+                <w:noProof/>
+                <w:webHidden/>
+              </w:rPr>
+              <w:t>7</w:t>
+            </w:r>
+            <w:r>
+              <w:rPr>
+                <w:noProof/>
+                <w:webHidden/>
+              </w:rPr>
+              <w:fldChar w:fldCharType="end"/>
+            </w:r>
+          </w:hyperlink>
+        </w:p>
+        <w:p>
+          <w:pPr>
+            <w:pStyle w:val="21"/>
+            <w:tabs>
+              <w:tab w:val="left" w:pos="880"/>
+              <w:tab w:val="right" w:leader="dot" w:pos="9344"/>
+            </w:tabs>
+            <w:rPr>
+              <w:rFonts w:asciiTheme="minorHAnsi" w:eastAsiaTheme="minorEastAsia" w:hAnsiTheme="minorHAnsi" w:cstheme="minorBidi"/>
+              <w:noProof/>
+              <w:sz w:val="22"/>
+              <w:lang w:val="ru-RU" w:eastAsia="ru-RU"/>
+            </w:rPr>
+          </w:pPr>
+          <w:hyperlink w:anchor="_Toc128499897" w:history="1">
+            <w:r>
+              <w:rPr>
+                <w:rStyle w:val="ab"/>
+                <w:noProof/>
+              </w:rPr>
+              <w:t>4.3.</w:t>
+            </w:r>
+            <w:r>
+              <w:rPr>
+                <w:rFonts w:asciiTheme="minorHAnsi" w:eastAsiaTheme="minorEastAsia" w:hAnsiTheme="minorHAnsi" w:cstheme="minorBidi"/>
+                <w:noProof/>
+                <w:sz w:val="22"/>
+                <w:lang w:val="ru-RU" w:eastAsia="ru-RU"/>
+              </w:rPr>
+              <w:tab/>
+            </w:r>
+            <w:r>
+              <w:rPr>
+                <w:rStyle w:val="ab"/>
+                <w:noProof/>
+              </w:rPr>
+              <w:t>Funkcionālais un dinamiskais sistēmas modelis</w:t>
+            </w:r>
+            <w:r>
+              <w:rPr>
+                <w:noProof/>
+                <w:webHidden/>
+              </w:rPr>
+              <w:tab/>
+            </w:r>
+            <w:r>
+              <w:rPr>
+                <w:noProof/>
+                <w:webHidden/>
+              </w:rPr>
+              <w:fldChar w:fldCharType="begin"/>
+            </w:r>
+            <w:r>
+              <w:rPr>
+                <w:noProof/>
+                <w:webHidden/>
+              </w:rPr>
+              <w:instrText xml:space="preserve"> PAGEREF _Toc128499897 \h </w:instrText>
+            </w:r>
+            <w:r>
+              <w:rPr>
+                <w:noProof/>
+                <w:webHidden/>
+              </w:rPr>
+            </w:r>
+            <w:r>
+              <w:rPr>
+                <w:noProof/>
+                <w:webHidden/>
+              </w:rPr>
+              <w:fldChar w:fldCharType="separate"/>
+            </w:r>
+            <w:r>
+              <w:rPr>
+                <w:noProof/>
+                <w:webHidden/>
+              </w:rPr>
+              <w:t>7</w:t>
+            </w:r>
+            <w:r>
+              <w:rPr>
+                <w:noProof/>
+                <w:webHidden/>
+              </w:rPr>
+              <w:fldChar w:fldCharType="end"/>
+            </w:r>
+          </w:hyperlink>
+        </w:p>
+        <w:p>
+          <w:pPr>
+            <w:pStyle w:val="21"/>
+            <w:tabs>
+              <w:tab w:val="left" w:pos="880"/>
+              <w:tab w:val="right" w:leader="dot" w:pos="9344"/>
+            </w:tabs>
+            <w:rPr>
+              <w:rFonts w:asciiTheme="minorHAnsi" w:eastAsiaTheme="minorEastAsia" w:hAnsiTheme="minorHAnsi" w:cstheme="minorBidi"/>
+              <w:noProof/>
+              <w:sz w:val="22"/>
+              <w:lang w:val="ru-RU" w:eastAsia="ru-RU"/>
+            </w:rPr>
+          </w:pPr>
+          <w:hyperlink w:anchor="_Toc128499898" w:history="1">
+            <w:r>
+              <w:rPr>
+                <w:rStyle w:val="ab"/>
+                <w:noProof/>
+              </w:rPr>
+              <w:t>4.4.</w:t>
+            </w:r>
+            <w:r>
+              <w:rPr>
+                <w:rFonts w:asciiTheme="minorHAnsi" w:eastAsiaTheme="minorEastAsia" w:hAnsiTheme="minorHAnsi" w:cstheme="minorBidi"/>
+                <w:noProof/>
+                <w:sz w:val="22"/>
+                <w:lang w:val="ru-RU" w:eastAsia="ru-RU"/>
+              </w:rPr>
+              <w:tab/>
+            </w:r>
+            <w:r>
+              <w:rPr>
+                <w:rStyle w:val="ab"/>
+                <w:noProof/>
+              </w:rPr>
+              <w:t>Aktivitāšu diagramma</w:t>
+            </w:r>
+            <w:r>
+              <w:rPr>
+                <w:noProof/>
+                <w:webHidden/>
+              </w:rPr>
+              <w:tab/>
+            </w:r>
+            <w:r>
+              <w:rPr>
+                <w:noProof/>
+                <w:webHidden/>
+              </w:rPr>
+              <w:fldChar w:fldCharType="begin"/>
+            </w:r>
+            <w:r>
+              <w:rPr>
+                <w:noProof/>
+                <w:webHidden/>
+              </w:rPr>
+              <w:instrText xml:space="preserve"> PAGEREF _Toc128499898 \h </w:instrText>
+            </w:r>
+            <w:r>
+              <w:rPr>
+                <w:noProof/>
+                <w:webHidden/>
+              </w:rPr>
+            </w:r>
+            <w:r>
+              <w:rPr>
+                <w:noProof/>
+                <w:webHidden/>
+              </w:rPr>
+              <w:fldChar w:fldCharType="separate"/>
+            </w:r>
+            <w:r>
+              <w:rPr>
+                <w:noProof/>
+                <w:webHidden/>
+              </w:rPr>
+              <w:t>7</w:t>
+            </w:r>
+            <w:r>
+              <w:rPr>
+                <w:noProof/>
+                <w:webHidden/>
+              </w:rPr>
+              <w:fldChar w:fldCharType="end"/>
+            </w:r>
+          </w:hyperlink>
+        </w:p>
+        <w:p>
+          <w:pPr>
+            <w:pStyle w:val="21"/>
+            <w:tabs>
+              <w:tab w:val="left" w:pos="880"/>
+              <w:tab w:val="right" w:leader="dot" w:pos="9344"/>
+            </w:tabs>
+            <w:rPr>
+              <w:rFonts w:asciiTheme="minorHAnsi" w:eastAsiaTheme="minorEastAsia" w:hAnsiTheme="minorHAnsi" w:cstheme="minorBidi"/>
+              <w:noProof/>
+              <w:sz w:val="22"/>
+              <w:lang w:val="ru-RU" w:eastAsia="ru-RU"/>
+            </w:rPr>
+          </w:pPr>
+          <w:hyperlink w:anchor="_Toc128499899" w:history="1">
+            <w:r>
+              <w:rPr>
+                <w:rStyle w:val="ab"/>
+                <w:noProof/>
+              </w:rPr>
+              <w:t>4.5.</w:t>
+            </w:r>
+            <w:r>
+              <w:rPr>
+                <w:rFonts w:asciiTheme="minorHAnsi" w:eastAsiaTheme="minorEastAsia" w:hAnsiTheme="minorHAnsi" w:cstheme="minorBidi"/>
+                <w:noProof/>
+                <w:sz w:val="22"/>
+                <w:lang w:val="ru-RU" w:eastAsia="ru-RU"/>
+              </w:rPr>
+              <w:tab/>
+            </w:r>
+            <w:r>
+              <w:rPr>
+                <w:rStyle w:val="ab"/>
+                <w:noProof/>
+              </w:rPr>
+              <w:t>Lietojumgadījumu diagramma</w:t>
+            </w:r>
+            <w:r>
+              <w:rPr>
+                <w:noProof/>
+                <w:webHidden/>
+              </w:rPr>
+              <w:tab/>
+            </w:r>
+            <w:r>
+              <w:rPr>
+                <w:noProof/>
+                <w:webHidden/>
+              </w:rPr>
+              <w:fldChar w:fldCharType="begin"/>
+            </w:r>
+            <w:r>
+              <w:rPr>
+                <w:noProof/>
+                <w:webHidden/>
+              </w:rPr>
+              <w:instrText xml:space="preserve"> PAGEREF _Toc128499899 \h </w:instrText>
+            </w:r>
+            <w:r>
+              <w:rPr>
+                <w:noProof/>
+                <w:webHidden/>
+              </w:rPr>
+            </w:r>
+            <w:r>
+              <w:rPr>
+                <w:noProof/>
+                <w:webHidden/>
+              </w:rPr>
+              <w:fldChar w:fldCharType="separate"/>
+            </w:r>
+            <w:r>
+              <w:rPr>
+                <w:noProof/>
+                <w:webHidden/>
+              </w:rPr>
+              <w:t>7</w:t>
+            </w:r>
+            <w:r>
+              <w:rPr>
+                <w:noProof/>
+                <w:webHidden/>
+              </w:rPr>
+              <w:fldChar w:fldCharType="end"/>
+            </w:r>
+          </w:hyperlink>
+        </w:p>
+        <w:p>
+          <w:pPr>
+            <w:pStyle w:val="21"/>
+            <w:tabs>
+              <w:tab w:val="left" w:pos="880"/>
+              <w:tab w:val="right" w:leader="dot" w:pos="9344"/>
+            </w:tabs>
+            <w:rPr>
+              <w:rFonts w:asciiTheme="minorHAnsi" w:eastAsiaTheme="minorEastAsia" w:hAnsiTheme="minorHAnsi" w:cstheme="minorBidi"/>
+              <w:noProof/>
+              <w:sz w:val="22"/>
+              <w:lang w:val="ru-RU" w:eastAsia="ru-RU"/>
+            </w:rPr>
+          </w:pPr>
+          <w:hyperlink w:anchor="_Toc128499900" w:history="1">
+            <w:r>
+              <w:rPr>
+                <w:rStyle w:val="ab"/>
+                <w:noProof/>
+              </w:rPr>
+              <w:t>4.6.</w:t>
+            </w:r>
+            <w:r>
+              <w:rPr>
+                <w:rFonts w:asciiTheme="minorHAnsi" w:eastAsiaTheme="minorEastAsia" w:hAnsiTheme="minorHAnsi" w:cstheme="minorBidi"/>
+                <w:noProof/>
+                <w:sz w:val="22"/>
+                <w:lang w:val="ru-RU" w:eastAsia="ru-RU"/>
+              </w:rPr>
+              <w:tab/>
+            </w:r>
+            <w:r>
+              <w:rPr>
+                <w:rStyle w:val="ab"/>
+                <w:noProof/>
+              </w:rPr>
+              <w:t>Sistēmas moduļu apraksts un algoritmu shēmas</w:t>
+            </w:r>
+            <w:r>
+              <w:rPr>
+                <w:noProof/>
+                <w:webHidden/>
+              </w:rPr>
+              <w:tab/>
+            </w:r>
+            <w:r>
+              <w:rPr>
+                <w:noProof/>
+                <w:webHidden/>
+              </w:rPr>
+              <w:fldChar w:fldCharType="begin"/>
+            </w:r>
+            <w:r>
+              <w:rPr>
+                <w:noProof/>
+                <w:webHidden/>
+              </w:rPr>
+              <w:instrText xml:space="preserve"> PAGEREF _Toc128499900 \h </w:instrText>
+            </w:r>
+            <w:r>
+              <w:rPr>
+                <w:noProof/>
+                <w:webHidden/>
+              </w:rPr>
+            </w:r>
+            <w:r>
+              <w:rPr>
+                <w:noProof/>
+                <w:webHidden/>
+              </w:rPr>
+              <w:fldChar w:fldCharType="separate"/>
+            </w:r>
+            <w:r>
+              <w:rPr>
+                <w:noProof/>
+                <w:webHidden/>
+              </w:rPr>
+              <w:t>7</w:t>
+            </w:r>
+            <w:r>
+              <w:rPr>
+                <w:noProof/>
+                <w:webHidden/>
+              </w:rPr>
+              <w:fldChar w:fldCharType="end"/>
+            </w:r>
+          </w:hyperlink>
+        </w:p>
+        <w:p>
+          <w:pPr>
+            <w:pStyle w:val="11"/>
+            <w:tabs>
+              <w:tab w:val="left" w:pos="440"/>
+              <w:tab w:val="right" w:leader="dot" w:pos="9344"/>
+            </w:tabs>
+            <w:rPr>
+              <w:rFonts w:asciiTheme="minorHAnsi" w:eastAsiaTheme="minorEastAsia" w:hAnsiTheme="minorHAnsi" w:cstheme="minorBidi"/>
+              <w:noProof/>
+              <w:sz w:val="22"/>
+              <w:lang w:val="ru-RU" w:eastAsia="ru-RU"/>
+            </w:rPr>
+          </w:pPr>
+          <w:hyperlink w:anchor="_Toc128499901" w:history="1">
+            <w:r>
+              <w:rPr>
+                <w:rStyle w:val="ab"/>
+                <w:noProof/>
+              </w:rPr>
+              <w:t>5.</w:t>
+            </w:r>
+            <w:r>
+              <w:rPr>
+                <w:rFonts w:asciiTheme="minorHAnsi" w:eastAsiaTheme="minorEastAsia" w:hAnsiTheme="minorHAnsi" w:cstheme="minorBidi"/>
+                <w:noProof/>
+                <w:sz w:val="22"/>
+                <w:lang w:val="ru-RU" w:eastAsia="ru-RU"/>
+              </w:rPr>
+              <w:tab/>
+            </w:r>
+            <w:r>
+              <w:rPr>
+                <w:rStyle w:val="ab"/>
+                <w:noProof/>
+              </w:rPr>
+              <w:t>Lietotāju ceļvedis</w:t>
+            </w:r>
+            <w:r>
+              <w:rPr>
+                <w:noProof/>
+                <w:webHidden/>
+              </w:rPr>
+              <w:tab/>
+            </w:r>
+            <w:r>
+              <w:rPr>
+                <w:noProof/>
+                <w:webHidden/>
+              </w:rPr>
+              <w:fldChar w:fldCharType="begin"/>
+            </w:r>
+            <w:r>
+              <w:rPr>
+                <w:noProof/>
+                <w:webHidden/>
+              </w:rPr>
+              <w:instrText xml:space="preserve"> PAGEREF _Toc128499901 \h </w:instrText>
+            </w:r>
+            <w:r>
+              <w:rPr>
+                <w:noProof/>
+                <w:webHidden/>
+              </w:rPr>
+            </w:r>
+            <w:r>
+              <w:rPr>
+                <w:noProof/>
+                <w:webHidden/>
+              </w:rPr>
+              <w:fldChar w:fldCharType="separate"/>
+            </w:r>
+            <w:r>
+              <w:rPr>
+                <w:noProof/>
+                <w:webHidden/>
+              </w:rPr>
+              <w:t>8</w:t>
+            </w:r>
+            <w:r>
+              <w:rPr>
+                <w:noProof/>
+                <w:webHidden/>
+              </w:rPr>
+              <w:fldChar w:fldCharType="end"/>
+            </w:r>
+          </w:hyperlink>
+        </w:p>
+        <w:p>
+          <w:pPr>
+            <w:pStyle w:val="11"/>
+            <w:tabs>
+              <w:tab w:val="left" w:pos="440"/>
+              <w:tab w:val="right" w:leader="dot" w:pos="9344"/>
+            </w:tabs>
+            <w:rPr>
+              <w:rFonts w:asciiTheme="minorHAnsi" w:eastAsiaTheme="minorEastAsia" w:hAnsiTheme="minorHAnsi" w:cstheme="minorBidi"/>
+              <w:noProof/>
+              <w:sz w:val="22"/>
+              <w:lang w:val="ru-RU" w:eastAsia="ru-RU"/>
+            </w:rPr>
+          </w:pPr>
+          <w:hyperlink w:anchor="_Toc128499902" w:history="1">
+            <w:r>
+              <w:rPr>
+                <w:rStyle w:val="ab"/>
+                <w:noProof/>
+              </w:rPr>
+              <w:t>6.</w:t>
+            </w:r>
+            <w:r>
+              <w:rPr>
+                <w:rFonts w:asciiTheme="minorHAnsi" w:eastAsiaTheme="minorEastAsia" w:hAnsiTheme="minorHAnsi" w:cstheme="minorBidi"/>
+                <w:noProof/>
+                <w:sz w:val="22"/>
+                <w:lang w:val="ru-RU" w:eastAsia="ru-RU"/>
+              </w:rPr>
+              <w:tab/>
+            </w:r>
+            <w:r>
+              <w:rPr>
+                <w:rStyle w:val="ab"/>
+                <w:noProof/>
+              </w:rPr>
+              <w:t>Testēšanas dokumentācija</w:t>
+            </w:r>
+            <w:r>
+              <w:rPr>
+                <w:noProof/>
+                <w:webHidden/>
+              </w:rPr>
+              <w:tab/>
+            </w:r>
+            <w:r>
+              <w:rPr>
+                <w:noProof/>
+                <w:webHidden/>
+              </w:rPr>
+              <w:fldChar w:fldCharType="begin"/>
+            </w:r>
+            <w:r>
+              <w:rPr>
+                <w:noProof/>
+                <w:webHidden/>
+              </w:rPr>
+              <w:instrText xml:space="preserve"> PAGEREF _Toc128499902 \h </w:instrText>
+            </w:r>
+            <w:r>
+              <w:rPr>
+                <w:noProof/>
+                <w:webHidden/>
+              </w:rPr>
+            </w:r>
+            <w:r>
+              <w:rPr>
+                <w:noProof/>
+                <w:webHidden/>
+              </w:rPr>
+              <w:fldChar w:fldCharType="separate"/>
+            </w:r>
+            <w:r>
+              <w:rPr>
+                <w:noProof/>
+                <w:webHidden/>
+              </w:rPr>
+              <w:t>9</w:t>
+            </w:r>
+            <w:r>
+              <w:rPr>
+                <w:noProof/>
+                <w:webHidden/>
+              </w:rPr>
+              <w:fldChar w:fldCharType="end"/>
+            </w:r>
+          </w:hyperlink>
+        </w:p>
+        <w:p>
+          <w:pPr>
+            <w:pStyle w:val="21"/>
+            <w:tabs>
+              <w:tab w:val="left" w:pos="880"/>
+              <w:tab w:val="right" w:leader="dot" w:pos="9344"/>
+            </w:tabs>
+            <w:rPr>
+              <w:rFonts w:asciiTheme="minorHAnsi" w:eastAsiaTheme="minorEastAsia" w:hAnsiTheme="minorHAnsi" w:cstheme="minorBidi"/>
+              <w:noProof/>
+              <w:sz w:val="22"/>
+              <w:lang w:val="ru-RU" w:eastAsia="ru-RU"/>
+            </w:rPr>
+          </w:pPr>
+          <w:hyperlink w:anchor="_Toc128499903" w:history="1">
+            <w:r>
+              <w:rPr>
+                <w:rStyle w:val="ab"/>
+                <w:noProof/>
+              </w:rPr>
+              <w:t>6.1.</w:t>
+            </w:r>
+            <w:r>
+              <w:rPr>
+                <w:rFonts w:asciiTheme="minorHAnsi" w:eastAsiaTheme="minorEastAsia" w:hAnsiTheme="minorHAnsi" w:cstheme="minorBidi"/>
+                <w:noProof/>
+                <w:sz w:val="22"/>
+                <w:lang w:val="ru-RU" w:eastAsia="ru-RU"/>
+              </w:rPr>
+              <w:tab/>
+            </w:r>
+            <w:r>
+              <w:rPr>
+                <w:rStyle w:val="ab"/>
+                <w:noProof/>
+              </w:rPr>
+              <w:t>Izvēlētās testēšanas metodes, rīku apraksts un pamatojums</w:t>
+            </w:r>
+            <w:r>
+              <w:rPr>
+                <w:noProof/>
+                <w:webHidden/>
+              </w:rPr>
+              <w:tab/>
+            </w:r>
+            <w:r>
+              <w:rPr>
+                <w:noProof/>
+                <w:webHidden/>
+              </w:rPr>
+              <w:fldChar w:fldCharType="begin"/>
+            </w:r>
+            <w:r>
+              <w:rPr>
+                <w:noProof/>
+                <w:webHidden/>
+              </w:rPr>
+              <w:instrText xml:space="preserve"> PAGEREF _Toc128499903 \h </w:instrText>
+            </w:r>
+            <w:r>
+              <w:rPr>
+                <w:noProof/>
+                <w:webHidden/>
+              </w:rPr>
+            </w:r>
+            <w:r>
+              <w:rPr>
+                <w:noProof/>
+                <w:webHidden/>
+              </w:rPr>
+              <w:fldChar w:fldCharType="separate"/>
+            </w:r>
+            <w:r>
+              <w:rPr>
+                <w:noProof/>
+                <w:webHidden/>
+              </w:rPr>
+              <w:t>9</w:t>
+            </w:r>
+            <w:r>
+              <w:rPr>
+                <w:noProof/>
+                <w:webHidden/>
+              </w:rPr>
+              <w:fldChar w:fldCharType="end"/>
+            </w:r>
+          </w:hyperlink>
+        </w:p>
+        <w:p>
+          <w:pPr>
+            <w:pStyle w:val="21"/>
+            <w:tabs>
+              <w:tab w:val="left" w:pos="880"/>
+              <w:tab w:val="right" w:leader="dot" w:pos="9344"/>
+            </w:tabs>
+            <w:rPr>
+              <w:rFonts w:asciiTheme="minorHAnsi" w:eastAsiaTheme="minorEastAsia" w:hAnsiTheme="minorHAnsi" w:cstheme="minorBidi"/>
+              <w:noProof/>
+              <w:sz w:val="22"/>
+              <w:lang w:val="ru-RU" w:eastAsia="ru-RU"/>
+            </w:rPr>
+          </w:pPr>
+          <w:hyperlink w:anchor="_Toc128499904" w:history="1">
+            <w:r>
+              <w:rPr>
+                <w:rStyle w:val="ab"/>
+                <w:noProof/>
+              </w:rPr>
+              <w:t>6.2.</w:t>
+            </w:r>
+            <w:r>
+              <w:rPr>
+                <w:rFonts w:asciiTheme="minorHAnsi" w:eastAsiaTheme="minorEastAsia" w:hAnsiTheme="minorHAnsi" w:cstheme="minorBidi"/>
+                <w:noProof/>
+                <w:sz w:val="22"/>
+                <w:lang w:val="ru-RU" w:eastAsia="ru-RU"/>
+              </w:rPr>
+              <w:tab/>
+            </w:r>
+            <w:r>
+              <w:rPr>
+                <w:rStyle w:val="ab"/>
+                <w:noProof/>
+              </w:rPr>
+              <w:t>Testpiemēru kopa</w:t>
+            </w:r>
+            <w:r>
+              <w:rPr>
+                <w:noProof/>
+                <w:webHidden/>
+              </w:rPr>
+              <w:tab/>
+            </w:r>
+            <w:r>
+              <w:rPr>
+                <w:noProof/>
+                <w:webHidden/>
+              </w:rPr>
+              <w:fldChar w:fldCharType="begin"/>
+            </w:r>
+            <w:r>
+              <w:rPr>
+                <w:noProof/>
+                <w:webHidden/>
+              </w:rPr>
+              <w:instrText xml:space="preserve"> PAGEREF _Toc128499904 \h </w:instrText>
+            </w:r>
+            <w:r>
+              <w:rPr>
+                <w:noProof/>
+                <w:webHidden/>
+              </w:rPr>
+            </w:r>
+            <w:r>
+              <w:rPr>
+                <w:noProof/>
+                <w:webHidden/>
+              </w:rPr>
+              <w:fldChar w:fldCharType="separate"/>
+            </w:r>
+            <w:r>
+              <w:rPr>
+                <w:noProof/>
+                <w:webHidden/>
+              </w:rPr>
+              <w:t>9</w:t>
+            </w:r>
+            <w:r>
+              <w:rPr>
+                <w:noProof/>
+                <w:webHidden/>
+              </w:rPr>
+              <w:fldChar w:fldCharType="end"/>
+            </w:r>
+          </w:hyperlink>
+        </w:p>
+        <w:p>
+          <w:pPr>
+            <w:pStyle w:val="21"/>
+            <w:tabs>
+              <w:tab w:val="left" w:pos="880"/>
+              <w:tab w:val="right" w:leader="dot" w:pos="9344"/>
+            </w:tabs>
+            <w:rPr>
+              <w:rFonts w:asciiTheme="minorHAnsi" w:eastAsiaTheme="minorEastAsia" w:hAnsiTheme="minorHAnsi" w:cstheme="minorBidi"/>
+              <w:noProof/>
+              <w:sz w:val="22"/>
+              <w:lang w:val="ru-RU" w:eastAsia="ru-RU"/>
+            </w:rPr>
+          </w:pPr>
+          <w:hyperlink w:anchor="_Toc128499905" w:history="1">
+            <w:r>
+              <w:rPr>
+                <w:rStyle w:val="ab"/>
+                <w:noProof/>
+              </w:rPr>
+              <w:t>6.3.</w:t>
+            </w:r>
+            <w:r>
+              <w:rPr>
+                <w:rFonts w:asciiTheme="minorHAnsi" w:eastAsiaTheme="minorEastAsia" w:hAnsiTheme="minorHAnsi" w:cstheme="minorBidi"/>
+                <w:noProof/>
+                <w:sz w:val="22"/>
+                <w:lang w:val="ru-RU" w:eastAsia="ru-RU"/>
+              </w:rPr>
+              <w:tab/>
+            </w:r>
+            <w:r>
+              <w:rPr>
+                <w:rStyle w:val="ab"/>
+                <w:noProof/>
+              </w:rPr>
+              <w:t>Testēšanas žurnāls</w:t>
+            </w:r>
+            <w:r>
+              <w:rPr>
+                <w:noProof/>
+                <w:webHidden/>
+              </w:rPr>
+              <w:tab/>
+            </w:r>
+            <w:r>
+              <w:rPr>
+                <w:noProof/>
+                <w:webHidden/>
+              </w:rPr>
+              <w:fldChar w:fldCharType="begin"/>
+            </w:r>
+            <w:r>
+              <w:rPr>
+                <w:noProof/>
+                <w:webHidden/>
+              </w:rPr>
+              <w:instrText xml:space="preserve"> PAGEREF _Toc128499905 \h </w:instrText>
+            </w:r>
+            <w:r>
+              <w:rPr>
+                <w:noProof/>
+                <w:webHidden/>
+              </w:rPr>
+            </w:r>
+            <w:r>
+              <w:rPr>
+                <w:noProof/>
+                <w:webHidden/>
+              </w:rPr>
+              <w:fldChar w:fldCharType="separate"/>
+            </w:r>
+            <w:r>
+              <w:rPr>
+                <w:noProof/>
+                <w:webHidden/>
+              </w:rPr>
+              <w:t>9</w:t>
+            </w:r>
+            <w:r>
+              <w:rPr>
+                <w:noProof/>
+                <w:webHidden/>
+              </w:rPr>
+              <w:fldChar w:fldCharType="end"/>
+            </w:r>
+          </w:hyperlink>
+        </w:p>
+        <w:p>
+          <w:pPr>
+            <w:pStyle w:val="11"/>
+            <w:tabs>
+              <w:tab w:val="left" w:pos="440"/>
+              <w:tab w:val="right" w:leader="dot" w:pos="9344"/>
+            </w:tabs>
+            <w:rPr>
+              <w:rFonts w:asciiTheme="minorHAnsi" w:eastAsiaTheme="minorEastAsia" w:hAnsiTheme="minorHAnsi" w:cstheme="minorBidi"/>
+              <w:noProof/>
+              <w:sz w:val="22"/>
+              <w:lang w:val="ru-RU" w:eastAsia="ru-RU"/>
+            </w:rPr>
+          </w:pPr>
+          <w:hyperlink w:anchor="_Toc128499906" w:history="1">
+            <w:r>
+              <w:rPr>
+                <w:rStyle w:val="ab"/>
+                <w:noProof/>
+              </w:rPr>
+              <w:t>7.</w:t>
+            </w:r>
+            <w:r>
+              <w:rPr>
+                <w:rFonts w:asciiTheme="minorHAnsi" w:eastAsiaTheme="minorEastAsia" w:hAnsiTheme="minorHAnsi" w:cstheme="minorBidi"/>
+                <w:noProof/>
+                <w:sz w:val="22"/>
+                <w:lang w:val="ru-RU" w:eastAsia="ru-RU"/>
+              </w:rPr>
+              <w:tab/>
+            </w:r>
+            <w:r>
+              <w:rPr>
+                <w:rStyle w:val="ab"/>
+                <w:noProof/>
+              </w:rPr>
+              <w:t>Individuālais ieguldījums</w:t>
+            </w:r>
+            <w:r>
+              <w:rPr>
+                <w:noProof/>
+                <w:webHidden/>
+              </w:rPr>
+              <w:tab/>
+            </w:r>
+            <w:r>
+              <w:rPr>
+                <w:noProof/>
+                <w:webHidden/>
+              </w:rPr>
+              <w:fldChar w:fldCharType="begin"/>
+            </w:r>
+            <w:r>
+              <w:rPr>
+                <w:noProof/>
+                <w:webHidden/>
+              </w:rPr>
+              <w:instrText xml:space="preserve"> PAGEREF _Toc128499906 \h </w:instrText>
+            </w:r>
+            <w:r>
+              <w:rPr>
+                <w:noProof/>
+                <w:webHidden/>
+              </w:rPr>
+            </w:r>
+            <w:r>
+              <w:rPr>
+                <w:noProof/>
+                <w:webHidden/>
+              </w:rPr>
+              <w:fldChar w:fldCharType="separate"/>
+            </w:r>
+            <w:r>
+              <w:rPr>
+                <w:noProof/>
+                <w:webHidden/>
+              </w:rPr>
+              <w:t>10</w:t>
+            </w:r>
+            <w:r>
+              <w:rPr>
+                <w:noProof/>
+                <w:webHidden/>
+              </w:rPr>
+              <w:fldChar w:fldCharType="end"/>
+            </w:r>
+          </w:hyperlink>
+        </w:p>
+        <w:p>
+          <w:pPr>
+            <w:pStyle w:val="11"/>
+            <w:tabs>
+              <w:tab w:val="left" w:pos="440"/>
+              <w:tab w:val="right" w:leader="dot" w:pos="9344"/>
+            </w:tabs>
+            <w:rPr>
+              <w:rFonts w:asciiTheme="minorHAnsi" w:eastAsiaTheme="minorEastAsia" w:hAnsiTheme="minorHAnsi" w:cstheme="minorBidi"/>
+              <w:noProof/>
+              <w:sz w:val="22"/>
+              <w:lang w:val="ru-RU" w:eastAsia="ru-RU"/>
+            </w:rPr>
+          </w:pPr>
+          <w:hyperlink w:anchor="_Toc128499907" w:history="1">
+            <w:r>
+              <w:rPr>
+                <w:rStyle w:val="ab"/>
+                <w:noProof/>
+              </w:rPr>
+              <w:t>8.</w:t>
+            </w:r>
+            <w:r>
+              <w:rPr>
+                <w:rFonts w:asciiTheme="minorHAnsi" w:eastAsiaTheme="minorEastAsia" w:hAnsiTheme="minorHAnsi" w:cstheme="minorBidi"/>
+                <w:noProof/>
+                <w:sz w:val="22"/>
+                <w:lang w:val="ru-RU" w:eastAsia="ru-RU"/>
+              </w:rPr>
+              <w:tab/>
+            </w:r>
+            <w:r>
+              <w:rPr>
+                <w:rStyle w:val="ab"/>
+                <w:noProof/>
+              </w:rPr>
+              <w:t>Secinājumi</w:t>
+            </w:r>
+            <w:r>
+              <w:rPr>
+                <w:noProof/>
+                <w:webHidden/>
+              </w:rPr>
+              <w:tab/>
+            </w:r>
+            <w:r>
+              <w:rPr>
+                <w:noProof/>
+                <w:webHidden/>
+              </w:rPr>
+              <w:fldChar w:fldCharType="begin"/>
+            </w:r>
+            <w:r>
+              <w:rPr>
+                <w:noProof/>
+                <w:webHidden/>
+              </w:rPr>
+              <w:instrText xml:space="preserve"> PAGEREF _Toc128499907 \h </w:instrText>
+            </w:r>
+            <w:r>
+              <w:rPr>
+                <w:noProof/>
+                <w:webHidden/>
+              </w:rPr>
+            </w:r>
+            <w:r>
+              <w:rPr>
+                <w:noProof/>
+                <w:webHidden/>
+              </w:rPr>
+              <w:fldChar w:fldCharType="separate"/>
+            </w:r>
+            <w:r>
+              <w:rPr>
+                <w:noProof/>
+                <w:webHidden/>
+              </w:rPr>
+              <w:t>11</w:t>
+            </w:r>
+            <w:r>
+              <w:rPr>
+                <w:noProof/>
+                <w:webHidden/>
+              </w:rPr>
+              <w:fldChar w:fldCharType="end"/>
+            </w:r>
+          </w:hyperlink>
+        </w:p>
+        <w:p>
+          <w:pPr>
+            <w:pStyle w:val="11"/>
+            <w:tabs>
+              <w:tab w:val="left" w:pos="440"/>
+              <w:tab w:val="right" w:leader="dot" w:pos="9344"/>
+            </w:tabs>
+            <w:rPr>
+              <w:rFonts w:asciiTheme="minorHAnsi" w:eastAsiaTheme="minorEastAsia" w:hAnsiTheme="minorHAnsi" w:cstheme="minorBidi"/>
+              <w:noProof/>
+              <w:sz w:val="22"/>
+              <w:lang w:val="ru-RU" w:eastAsia="ru-RU"/>
+            </w:rPr>
+          </w:pPr>
+          <w:hyperlink w:anchor="_Toc128499908" w:history="1">
+            <w:r>
+              <w:rPr>
+                <w:rStyle w:val="ab"/>
+                <w:noProof/>
+              </w:rPr>
+              <w:t>9.</w:t>
+            </w:r>
+            <w:r>
+              <w:rPr>
+                <w:rFonts w:asciiTheme="minorHAnsi" w:eastAsiaTheme="minorEastAsia" w:hAnsiTheme="minorHAnsi" w:cstheme="minorBidi"/>
+                <w:noProof/>
+                <w:sz w:val="22"/>
+                <w:lang w:val="ru-RU" w:eastAsia="ru-RU"/>
+              </w:rPr>
+              <w:tab/>
+            </w:r>
+            <w:r>
+              <w:rPr>
+                <w:rStyle w:val="ab"/>
+                <w:noProof/>
+              </w:rPr>
+              <w:t>Lietoto saīsinājumu saraksts</w:t>
+            </w:r>
+            <w:r>
+              <w:rPr>
+                <w:noProof/>
+                <w:webHidden/>
+              </w:rPr>
+              <w:tab/>
+            </w:r>
+            <w:r>
+              <w:rPr>
+                <w:noProof/>
+                <w:webHidden/>
+              </w:rPr>
+              <w:fldChar w:fldCharType="begin"/>
+            </w:r>
+            <w:r>
+              <w:rPr>
+                <w:noProof/>
+                <w:webHidden/>
+              </w:rPr>
+              <w:instrText xml:space="preserve"> PAGEREF _Toc128499908 \h </w:instrText>
+            </w:r>
+            <w:r>
+              <w:rPr>
+                <w:noProof/>
+                <w:webHidden/>
+              </w:rPr>
+            </w:r>
+            <w:r>
+              <w:rPr>
+                <w:noProof/>
+                <w:webHidden/>
+              </w:rPr>
+              <w:fldChar w:fldCharType="separate"/>
+            </w:r>
+            <w:r>
+              <w:rPr>
+                <w:noProof/>
+                <w:webHidden/>
+              </w:rPr>
+              <w:t>12</w:t>
+            </w:r>
+            <w:r>
+              <w:rPr>
+                <w:noProof/>
+                <w:webHidden/>
+              </w:rPr>
+              <w:fldChar w:fldCharType="end"/>
+            </w:r>
+          </w:hyperlink>
+        </w:p>
+        <w:p>
+          <w:pPr>
+            <w:pStyle w:val="11"/>
+            <w:tabs>
+              <w:tab w:val="right" w:leader="dot" w:pos="9344"/>
+            </w:tabs>
+            <w:rPr>
+              <w:rFonts w:asciiTheme="minorHAnsi" w:eastAsiaTheme="minorEastAsia" w:hAnsiTheme="minorHAnsi" w:cstheme="minorBidi"/>
+              <w:noProof/>
+              <w:sz w:val="22"/>
+              <w:lang w:val="ru-RU" w:eastAsia="ru-RU"/>
+            </w:rPr>
+          </w:pPr>
+          <w:hyperlink w:anchor="_Toc128499909" w:history="1">
+            <w:r>
+              <w:rPr>
+                <w:rStyle w:val="ab"/>
+                <w:noProof/>
+              </w:rPr>
+              <w:t>10. Literatūras un informācijas avotu saraksts</w:t>
+            </w:r>
+            <w:r>
+              <w:rPr>
+                <w:noProof/>
+                <w:webHidden/>
+              </w:rPr>
+              <w:tab/>
+            </w:r>
+            <w:r>
+              <w:rPr>
+                <w:noProof/>
+                <w:webHidden/>
+              </w:rPr>
+              <w:fldChar w:fldCharType="begin"/>
+            </w:r>
+            <w:r>
+              <w:rPr>
+                <w:noProof/>
+                <w:webHidden/>
+              </w:rPr>
+              <w:instrText xml:space="preserve"> PAGEREF _Toc128499909 \h </w:instrText>
+            </w:r>
+            <w:r>
+              <w:rPr>
+                <w:noProof/>
+                <w:webHidden/>
+              </w:rPr>
+            </w:r>
+            <w:r>
+              <w:rPr>
+                <w:noProof/>
+                <w:webHidden/>
+              </w:rPr>
+              <w:fldChar w:fldCharType="separate"/>
+            </w:r>
+            <w:r>
+              <w:rPr>
+                <w:noProof/>
+                <w:webHidden/>
+              </w:rPr>
+              <w:t>13</w:t>
             </w:r>
             <w:r>
               <w:rPr>
@@ -1055,47 +3240,11 @@
     <w:p/>
     <w:p/>
     <w:p/>
-    <w:p/>
-    <w:p/>
-    <w:p/>
-    <w:p/>
-    <w:p/>
-    <w:p/>
-    <w:p/>
-    <w:p/>
-    <w:p/>
-    <w:p/>
-    <w:p/>
-    <w:p/>
-    <w:p/>
-    <w:p/>
-    <w:p/>
-    <w:p/>
-    <w:p/>
-    <w:p/>
-    <w:p/>
-    <w:p/>
-    <w:p/>
-    <w:p/>
-    <w:p/>
-    <w:p/>
-    <w:p/>
-    <w:p/>
-    <w:p/>
-    <w:p/>
-    <w:p/>
     <w:p>
       <w:pPr>
         <w:pStyle w:val="1"/>
         <w:spacing w:after="0"/>
-        <w:ind w:firstLine="851"/>
         <w:jc w:val="both"/>
-      </w:pPr>
-    </w:p>
-    <w:p>
-      <w:pPr>
-        <w:pStyle w:val="1"/>
-        <w:spacing w:after="0"/>
         <w:rPr>
           <w:rFonts w:eastAsia="Times New Roman" w:cs="Times New Roman"/>
           <w:b w:val="0"/>
@@ -1109,12 +3258,12 @@
       <w:pPr>
         <w:pStyle w:val="1"/>
       </w:pPr>
-      <w:bookmarkStart w:id="0" w:name="_Toc127868989"/>
+      <w:bookmarkStart w:id="1" w:name="_Toc128499883"/>
       <w:r>
         <w:lastRenderedPageBreak/>
         <w:t>Ievads</w:t>
       </w:r>
-      <w:bookmarkEnd w:id="0"/>
+      <w:bookmarkEnd w:id="1"/>
     </w:p>
     <w:p>
       <w:pPr>
@@ -1149,12 +3298,7 @@
         <w:t xml:space="preserve"> </w:t>
       </w:r>
       <w:r>
-        <w:t>Ir jāp</w:t>
-      </w:r>
-      <w:bookmarkStart w:id="1" w:name="_GoBack"/>
-      <w:bookmarkEnd w:id="1"/>
-      <w:r>
-        <w:t xml:space="preserve">rot savam produktam pielietot </w:t>
+        <w:t xml:space="preserve">Ir jāprot savam produktam pielietot </w:t>
       </w:r>
       <w:r>
         <w:t xml:space="preserve">pareizās mārketinga stratēģijas - </w:t>
@@ -1578,7 +3722,7 @@
           <w:numId w:val="2"/>
         </w:numPr>
       </w:pPr>
-      <w:bookmarkStart w:id="2" w:name="_Toc127868990"/>
+      <w:bookmarkStart w:id="2" w:name="_Toc128499884"/>
       <w:r>
         <w:lastRenderedPageBreak/>
         <w:t>Uzdevuma formulējums</w:t>
@@ -2004,6 +4148,404 @@
       <w:r>
         <w:t>.</w:t>
       </w:r>
+      <w:r>
+        <w:br w:type="page"/>
+      </w:r>
+    </w:p>
+    <w:p>
+      <w:pPr>
+        <w:pStyle w:val="1"/>
+        <w:numPr>
+          <w:ilvl w:val="0"/>
+          <w:numId w:val="2"/>
+        </w:numPr>
+      </w:pPr>
+      <w:bookmarkStart w:id="3" w:name="_Toc128499885"/>
+      <w:r>
+        <w:lastRenderedPageBreak/>
+        <w:t>Programmatūras prasību specifikācija</w:t>
+      </w:r>
+      <w:bookmarkEnd w:id="3"/>
+    </w:p>
+    <w:p>
+      <w:pPr>
+        <w:pStyle w:val="2"/>
+        <w:numPr>
+          <w:ilvl w:val="1"/>
+          <w:numId w:val="2"/>
+        </w:numPr>
+      </w:pPr>
+      <w:bookmarkStart w:id="4" w:name="_Toc128499886"/>
+      <w:r>
+        <w:t>Produkta perspektīva</w:t>
+      </w:r>
+      <w:bookmarkEnd w:id="4"/>
+    </w:p>
+    <w:p>
+      <w:pPr>
+        <w:pStyle w:val="2"/>
+        <w:numPr>
+          <w:ilvl w:val="1"/>
+          <w:numId w:val="2"/>
+        </w:numPr>
+      </w:pPr>
+      <w:bookmarkStart w:id="5" w:name="_Toc128499887"/>
+      <w:r>
+        <w:t>Sistēmas funkcionālās prasības</w:t>
+      </w:r>
+      <w:bookmarkEnd w:id="5"/>
+    </w:p>
+    <w:p>
+      <w:pPr>
+        <w:pStyle w:val="2"/>
+        <w:numPr>
+          <w:ilvl w:val="1"/>
+          <w:numId w:val="2"/>
+        </w:numPr>
+      </w:pPr>
+      <w:bookmarkStart w:id="6" w:name="_Toc128499888"/>
+      <w:r>
+        <w:t>Sistēmas nefunkcionālās prasības</w:t>
+      </w:r>
+      <w:bookmarkEnd w:id="6"/>
+    </w:p>
+    <w:p>
+      <w:pPr>
+        <w:pStyle w:val="2"/>
+        <w:numPr>
+          <w:ilvl w:val="1"/>
+          <w:numId w:val="2"/>
+        </w:numPr>
+      </w:pPr>
+      <w:bookmarkStart w:id="7" w:name="_Toc128499889"/>
+      <w:r>
+        <w:t>Gala lietotāja raksturiezīmes</w:t>
+      </w:r>
+      <w:bookmarkEnd w:id="7"/>
+    </w:p>
+    <w:p>
+      <w:pPr>
+        <w:pStyle w:val="2"/>
+        <w:numPr>
+          <w:ilvl w:val="1"/>
+          <w:numId w:val="2"/>
+        </w:numPr>
+      </w:pPr>
+      <w:bookmarkStart w:id="8" w:name="_Toc128499890"/>
+      <w:r>
+        <w:t>Lietoto terminu un saīsinājumu skaidrojumi</w:t>
+      </w:r>
+      <w:bookmarkEnd w:id="8"/>
+    </w:p>
+    <w:p>
+      <w:r>
+        <w:br w:type="page"/>
+      </w:r>
+    </w:p>
+    <w:p>
+      <w:pPr>
+        <w:pStyle w:val="1"/>
+        <w:numPr>
+          <w:ilvl w:val="0"/>
+          <w:numId w:val="2"/>
+        </w:numPr>
+      </w:pPr>
+      <w:bookmarkStart w:id="9" w:name="_Toc128499891"/>
+      <w:r>
+        <w:lastRenderedPageBreak/>
+        <w:t>Izstrādes līdzekļu, rīku apraksts un izvēles pamatojums</w:t>
+      </w:r>
+      <w:bookmarkEnd w:id="9"/>
+    </w:p>
+    <w:p>
+      <w:pPr>
+        <w:pStyle w:val="2"/>
+        <w:numPr>
+          <w:ilvl w:val="1"/>
+          <w:numId w:val="2"/>
+        </w:numPr>
+      </w:pPr>
+      <w:bookmarkStart w:id="10" w:name="_Toc128499892"/>
+      <w:r>
+        <w:t>Iespējamo risinājuma līdzekļu un valodu apraksts</w:t>
+      </w:r>
+      <w:bookmarkEnd w:id="10"/>
+    </w:p>
+    <w:p>
+      <w:pPr>
+        <w:pStyle w:val="2"/>
+        <w:numPr>
+          <w:ilvl w:val="1"/>
+          <w:numId w:val="2"/>
+        </w:numPr>
+      </w:pPr>
+      <w:bookmarkStart w:id="11" w:name="_Toc128499893"/>
+      <w:r>
+        <w:t>Izvēlēto risinājuma līdzekļu un valodu apraksts</w:t>
+      </w:r>
+      <w:bookmarkEnd w:id="11"/>
+    </w:p>
+    <w:p>
+      <w:r>
+        <w:br w:type="page"/>
+      </w:r>
+    </w:p>
+    <w:p>
+      <w:pPr>
+        <w:pStyle w:val="1"/>
+        <w:numPr>
+          <w:ilvl w:val="0"/>
+          <w:numId w:val="2"/>
+        </w:numPr>
+      </w:pPr>
+      <w:bookmarkStart w:id="12" w:name="_Toc128499894"/>
+      <w:r>
+        <w:lastRenderedPageBreak/>
+        <w:t>Sistēmas modelēšana un projektēšana</w:t>
+      </w:r>
+      <w:bookmarkEnd w:id="12"/>
+    </w:p>
+    <w:p>
+      <w:pPr>
+        <w:pStyle w:val="2"/>
+        <w:numPr>
+          <w:ilvl w:val="1"/>
+          <w:numId w:val="2"/>
+        </w:numPr>
+      </w:pPr>
+      <w:bookmarkStart w:id="13" w:name="_Toc128499895"/>
+      <w:r>
+        <w:t>Sistēmas struktūras modelis</w:t>
+      </w:r>
+      <w:bookmarkEnd w:id="13"/>
+    </w:p>
+    <w:p>
+      <w:pPr>
+        <w:pStyle w:val="2"/>
+        <w:numPr>
+          <w:ilvl w:val="1"/>
+          <w:numId w:val="2"/>
+        </w:numPr>
+      </w:pPr>
+      <w:bookmarkStart w:id="14" w:name="_Toc128499896"/>
+      <w:r>
+        <w:t>Klašu diagramma / ER diagramma</w:t>
+      </w:r>
+      <w:bookmarkEnd w:id="14"/>
+    </w:p>
+    <w:p>
+      <w:pPr>
+        <w:pStyle w:val="2"/>
+        <w:numPr>
+          <w:ilvl w:val="1"/>
+          <w:numId w:val="2"/>
+        </w:numPr>
+      </w:pPr>
+      <w:bookmarkStart w:id="15" w:name="_Toc128499897"/>
+      <w:r>
+        <w:t>Funkcionālais un dinamiskais sistēmas modelis</w:t>
+      </w:r>
+      <w:bookmarkEnd w:id="15"/>
+    </w:p>
+    <w:p>
+      <w:pPr>
+        <w:pStyle w:val="2"/>
+        <w:numPr>
+          <w:ilvl w:val="1"/>
+          <w:numId w:val="2"/>
+        </w:numPr>
+      </w:pPr>
+      <w:bookmarkStart w:id="16" w:name="_Toc128499898"/>
+      <w:r>
+        <w:t>Aktivitāšu diagramma</w:t>
+      </w:r>
+      <w:bookmarkEnd w:id="16"/>
+    </w:p>
+    <w:p>
+      <w:pPr>
+        <w:pStyle w:val="2"/>
+        <w:numPr>
+          <w:ilvl w:val="1"/>
+          <w:numId w:val="2"/>
+        </w:numPr>
+      </w:pPr>
+      <w:bookmarkStart w:id="17" w:name="_Toc128499899"/>
+      <w:r>
+        <w:t>Lietojumgadījumu diagramma</w:t>
+      </w:r>
+      <w:bookmarkEnd w:id="17"/>
+    </w:p>
+    <w:p>
+      <w:pPr>
+        <w:pStyle w:val="2"/>
+        <w:numPr>
+          <w:ilvl w:val="1"/>
+          <w:numId w:val="2"/>
+        </w:numPr>
+      </w:pPr>
+      <w:bookmarkStart w:id="18" w:name="_Toc128499900"/>
+      <w:r>
+        <w:t>Sistēmas moduļu apraksts un algoritmu shēmas</w:t>
+      </w:r>
+      <w:bookmarkEnd w:id="18"/>
+    </w:p>
+    <w:p>
+      <w:r>
+        <w:br w:type="page"/>
+      </w:r>
+    </w:p>
+    <w:p>
+      <w:pPr>
+        <w:pStyle w:val="1"/>
+        <w:numPr>
+          <w:ilvl w:val="0"/>
+          <w:numId w:val="2"/>
+        </w:numPr>
+      </w:pPr>
+      <w:bookmarkStart w:id="19" w:name="_Toc128499901"/>
+      <w:r>
+        <w:lastRenderedPageBreak/>
+        <w:t>Lietotāju ceļvedis</w:t>
+      </w:r>
+      <w:bookmarkEnd w:id="19"/>
+    </w:p>
+    <w:p>
+      <w:r>
+        <w:br w:type="page"/>
+      </w:r>
+    </w:p>
+    <w:p>
+      <w:pPr>
+        <w:pStyle w:val="1"/>
+        <w:numPr>
+          <w:ilvl w:val="0"/>
+          <w:numId w:val="2"/>
+        </w:numPr>
+      </w:pPr>
+      <w:bookmarkStart w:id="20" w:name="_Toc128499902"/>
+      <w:r>
+        <w:lastRenderedPageBreak/>
+        <w:t>Testēšanas dokumentācija</w:t>
+      </w:r>
+      <w:bookmarkEnd w:id="20"/>
+    </w:p>
+    <w:p>
+      <w:pPr>
+        <w:pStyle w:val="2"/>
+        <w:numPr>
+          <w:ilvl w:val="1"/>
+          <w:numId w:val="2"/>
+        </w:numPr>
+      </w:pPr>
+      <w:bookmarkStart w:id="21" w:name="_Toc128499903"/>
+      <w:r>
+        <w:t>Izvēlētās testēšanas metodes, rīku apraksts un pamatojums</w:t>
+      </w:r>
+      <w:bookmarkEnd w:id="21"/>
+    </w:p>
+    <w:p>
+      <w:pPr>
+        <w:pStyle w:val="2"/>
+        <w:numPr>
+          <w:ilvl w:val="1"/>
+          <w:numId w:val="2"/>
+        </w:numPr>
+      </w:pPr>
+      <w:bookmarkStart w:id="22" w:name="_Toc128499904"/>
+      <w:r>
+        <w:t>Testpiemēru kopa</w:t>
+      </w:r>
+      <w:bookmarkEnd w:id="22"/>
+    </w:p>
+    <w:p>
+      <w:pPr>
+        <w:pStyle w:val="2"/>
+        <w:numPr>
+          <w:ilvl w:val="1"/>
+          <w:numId w:val="2"/>
+        </w:numPr>
+      </w:pPr>
+      <w:bookmarkStart w:id="23" w:name="_Toc128499905"/>
+      <w:r>
+        <w:t>Testēšanas žurnāls</w:t>
+      </w:r>
+      <w:bookmarkEnd w:id="23"/>
+    </w:p>
+    <w:p>
+      <w:r>
+        <w:br w:type="page"/>
+      </w:r>
+    </w:p>
+    <w:p>
+      <w:pPr>
+        <w:pStyle w:val="1"/>
+        <w:numPr>
+          <w:ilvl w:val="0"/>
+          <w:numId w:val="2"/>
+        </w:numPr>
+      </w:pPr>
+      <w:bookmarkStart w:id="24" w:name="_Toc128499906"/>
+      <w:r>
+        <w:lastRenderedPageBreak/>
+        <w:t>Individuālais ieguldījums</w:t>
+      </w:r>
+      <w:bookmarkEnd w:id="24"/>
+    </w:p>
+    <w:p>
+      <w:r>
+        <w:br w:type="page"/>
+      </w:r>
+    </w:p>
+    <w:p>
+      <w:pPr>
+        <w:pStyle w:val="1"/>
+        <w:numPr>
+          <w:ilvl w:val="0"/>
+          <w:numId w:val="2"/>
+        </w:numPr>
+      </w:pPr>
+      <w:bookmarkStart w:id="25" w:name="_Toc128499907"/>
+      <w:r>
+        <w:lastRenderedPageBreak/>
+        <w:t>Secinājumi</w:t>
+      </w:r>
+      <w:bookmarkEnd w:id="25"/>
+    </w:p>
+    <w:p>
+      <w:r>
+        <w:br w:type="page"/>
+      </w:r>
+    </w:p>
+    <w:p>
+      <w:pPr>
+        <w:pStyle w:val="1"/>
+        <w:numPr>
+          <w:ilvl w:val="0"/>
+          <w:numId w:val="2"/>
+        </w:numPr>
+      </w:pPr>
+      <w:bookmarkStart w:id="26" w:name="_Toc128499908"/>
+      <w:r>
+        <w:lastRenderedPageBreak/>
+        <w:t>Lietoto saīsinājumu saraksts</w:t>
+      </w:r>
+      <w:bookmarkEnd w:id="26"/>
+    </w:p>
+    <w:p>
+      <w:r>
+        <w:br w:type="page"/>
+      </w:r>
+    </w:p>
+    <w:p>
+      <w:pPr>
+        <w:pStyle w:val="1"/>
+      </w:pPr>
+      <w:bookmarkStart w:id="27" w:name="_Toc128499909"/>
+      <w:r>
+        <w:lastRenderedPageBreak/>
+        <w:t>10. Literatūras un informācijas avotu saraksts</w:t>
+      </w:r>
+      <w:bookmarkEnd w:id="27"/>
     </w:p>
     <w:p>
       <w:pPr>
@@ -2072,7 +4614,7 @@
             <w:noProof/>
             <w:lang w:val="ru-RU"/>
           </w:rPr>
-          <w:t>4</w:t>
+          <w:t>13</w:t>
         </w:r>
         <w:r>
           <w:fldChar w:fldCharType="end"/>
@@ -2496,9 +5038,9 @@
   </w:abstractNum>
   <w:abstractNum w:abstractNumId="4" w15:restartNumberingAfterBreak="0">
     <w:nsid w:val="63433F9F"/>
-    <w:multiLevelType w:val="hybridMultilevel"/>
-    <w:tmpl w:val="36500C5A"/>
-    <w:lvl w:ilvl="0" w:tplc="0419000F">
+    <w:multiLevelType w:val="multilevel"/>
+    <w:tmpl w:val="A1803034"/>
+    <w:lvl w:ilvl="0">
       <w:start w:val="1"/>
       <w:numFmt w:val="decimal"/>
       <w:lvlText w:val="%1."/>
@@ -2510,77 +5052,109 @@
         <w:rFonts w:hint="default"/>
       </w:rPr>
     </w:lvl>
-    <w:lvl w:ilvl="1" w:tplc="04190019" w:tentative="1">
-      <w:start w:val="1"/>
-      <w:numFmt w:val="lowerLetter"/>
-      <w:lvlText w:val="%2."/>
-      <w:lvlJc w:val="left"/>
-      <w:pPr>
-        <w:ind w:left="1440" w:hanging="360"/>
-      </w:pPr>
-    </w:lvl>
-    <w:lvl w:ilvl="2" w:tplc="0419001B" w:tentative="1">
-      <w:start w:val="1"/>
-      <w:numFmt w:val="lowerRoman"/>
-      <w:lvlText w:val="%3."/>
-      <w:lvlJc w:val="right"/>
-      <w:pPr>
-        <w:ind w:left="2160" w:hanging="180"/>
-      </w:pPr>
-    </w:lvl>
-    <w:lvl w:ilvl="3" w:tplc="0419000F" w:tentative="1">
+    <w:lvl w:ilvl="1">
       <w:start w:val="1"/>
       <w:numFmt w:val="decimal"/>
-      <w:lvlText w:val="%4."/>
+      <w:isLgl/>
+      <w:lvlText w:val="%1.%2."/>
       <w:lvlJc w:val="left"/>
       <w:pPr>
-        <w:ind w:left="2880" w:hanging="360"/>
-      </w:pPr>
+        <w:ind w:left="780" w:hanging="420"/>
+      </w:pPr>
+      <w:rPr>
+        <w:rFonts w:hint="default"/>
+      </w:rPr>
     </w:lvl>
-    <w:lvl w:ilvl="4" w:tplc="04190019" w:tentative="1">
-      <w:start w:val="1"/>
-      <w:numFmt w:val="lowerLetter"/>
-      <w:lvlText w:val="%5."/>
-      <w:lvlJc w:val="left"/>
-      <w:pPr>
-        <w:ind w:left="3600" w:hanging="360"/>
-      </w:pPr>
-    </w:lvl>
-    <w:lvl w:ilvl="5" w:tplc="0419001B" w:tentative="1">
-      <w:start w:val="1"/>
-      <w:numFmt w:val="lowerRoman"/>
-      <w:lvlText w:val="%6."/>
-      <w:lvlJc w:val="right"/>
-      <w:pPr>
-        <w:ind w:left="4320" w:hanging="180"/>
-      </w:pPr>
-    </w:lvl>
-    <w:lvl w:ilvl="6" w:tplc="0419000F" w:tentative="1">
+    <w:lvl w:ilvl="2">
       <w:start w:val="1"/>
       <w:numFmt w:val="decimal"/>
-      <w:lvlText w:val="%7."/>
+      <w:isLgl/>
+      <w:lvlText w:val="%1.%2.%3."/>
       <w:lvlJc w:val="left"/>
       <w:pPr>
-        <w:ind w:left="5040" w:hanging="360"/>
-      </w:pPr>
+        <w:ind w:left="1080" w:hanging="720"/>
+      </w:pPr>
+      <w:rPr>
+        <w:rFonts w:hint="default"/>
+      </w:rPr>
     </w:lvl>
-    <w:lvl w:ilvl="7" w:tplc="04190019" w:tentative="1">
+    <w:lvl w:ilvl="3">
       <w:start w:val="1"/>
-      <w:numFmt w:val="lowerLetter"/>
-      <w:lvlText w:val="%8."/>
+      <w:numFmt w:val="decimal"/>
+      <w:isLgl/>
+      <w:lvlText w:val="%1.%2.%3.%4."/>
       <w:lvlJc w:val="left"/>
       <w:pPr>
-        <w:ind w:left="5760" w:hanging="360"/>
-      </w:pPr>
+        <w:ind w:left="1080" w:hanging="720"/>
+      </w:pPr>
+      <w:rPr>
+        <w:rFonts w:hint="default"/>
+      </w:rPr>
     </w:lvl>
-    <w:lvl w:ilvl="8" w:tplc="0419001B" w:tentative="1">
+    <w:lvl w:ilvl="4">
       <w:start w:val="1"/>
-      <w:numFmt w:val="lowerRoman"/>
-      <w:lvlText w:val="%9."/>
-      <w:lvlJc w:val="right"/>
-      <w:pPr>
-        <w:ind w:left="6480" w:hanging="180"/>
-      </w:pPr>
+      <w:numFmt w:val="decimal"/>
+      <w:isLgl/>
+      <w:lvlText w:val="%1.%2.%3.%4.%5."/>
+      <w:lvlJc w:val="left"/>
+      <w:pPr>
+        <w:ind w:left="1440" w:hanging="1080"/>
+      </w:pPr>
+      <w:rPr>
+        <w:rFonts w:hint="default"/>
+      </w:rPr>
+    </w:lvl>
+    <w:lvl w:ilvl="5">
+      <w:start w:val="1"/>
+      <w:numFmt w:val="decimal"/>
+      <w:isLgl/>
+      <w:lvlText w:val="%1.%2.%3.%4.%5.%6."/>
+      <w:lvlJc w:val="left"/>
+      <w:pPr>
+        <w:ind w:left="1440" w:hanging="1080"/>
+      </w:pPr>
+      <w:rPr>
+        <w:rFonts w:hint="default"/>
+      </w:rPr>
+    </w:lvl>
+    <w:lvl w:ilvl="6">
+      <w:start w:val="1"/>
+      <w:numFmt w:val="decimal"/>
+      <w:isLgl/>
+      <w:lvlText w:val="%1.%2.%3.%4.%5.%6.%7."/>
+      <w:lvlJc w:val="left"/>
+      <w:pPr>
+        <w:ind w:left="1800" w:hanging="1440"/>
+      </w:pPr>
+      <w:rPr>
+        <w:rFonts w:hint="default"/>
+      </w:rPr>
+    </w:lvl>
+    <w:lvl w:ilvl="7">
+      <w:start w:val="1"/>
+      <w:numFmt w:val="decimal"/>
+      <w:isLgl/>
+      <w:lvlText w:val="%1.%2.%3.%4.%5.%6.%7.%8."/>
+      <w:lvlJc w:val="left"/>
+      <w:pPr>
+        <w:ind w:left="1800" w:hanging="1440"/>
+      </w:pPr>
+      <w:rPr>
+        <w:rFonts w:hint="default"/>
+      </w:rPr>
+    </w:lvl>
+    <w:lvl w:ilvl="8">
+      <w:start w:val="1"/>
+      <w:numFmt w:val="decimal"/>
+      <w:isLgl/>
+      <w:lvlText w:val="%1.%2.%3.%4.%5.%6.%7.%8.%9."/>
+      <w:lvlJc w:val="left"/>
+      <w:pPr>
+        <w:ind w:left="2160" w:hanging="1800"/>
+      </w:pPr>
+      <w:rPr>
+        <w:rFonts w:hint="default"/>
+      </w:rPr>
     </w:lvl>
   </w:abstractNum>
   <w:num w:numId="1">
@@ -3037,7 +5611,6 @@
     <w:next w:val="a"/>
     <w:link w:val="20"/>
     <w:uiPriority w:val="9"/>
-    <w:semiHidden/>
     <w:unhideWhenUsed/>
     <w:qFormat/>
     <w:rsid w:val="00126D2C"/>
@@ -3135,7 +5708,6 @@
     <w:basedOn w:val="a0"/>
     <w:link w:val="2"/>
     <w:uiPriority w:val="9"/>
-    <w:semiHidden/>
     <w:rsid w:val="00126D2C"/>
     <w:rPr>
       <w:rFonts w:ascii="Times New Roman" w:eastAsiaTheme="majorEastAsia" w:hAnsi="Times New Roman" w:cstheme="majorBidi"/>
@@ -3242,6 +5814,31 @@
       <w:color w:val="0563C1" w:themeColor="hyperlink"/>
       <w:u w:val="single"/>
     </w:rPr>
+  </w:style>
+  <w:style w:type="character" w:styleId="ac">
+    <w:name w:val="Subtle Emphasis"/>
+    <w:basedOn w:val="a0"/>
+    <w:uiPriority w:val="19"/>
+    <w:qFormat/>
+    <w:rsid w:val="00806523"/>
+    <w:rPr>
+      <w:i/>
+      <w:iCs/>
+      <w:color w:val="404040" w:themeColor="text1" w:themeTint="BF"/>
+    </w:rPr>
+  </w:style>
+  <w:style w:type="paragraph" w:styleId="21">
+    <w:name w:val="toc 2"/>
+    <w:basedOn w:val="a"/>
+    <w:next w:val="a"/>
+    <w:autoRedefine/>
+    <w:uiPriority w:val="39"/>
+    <w:unhideWhenUsed/>
+    <w:rsid w:val="00F6334F"/>
+    <w:pPr>
+      <w:spacing w:after="100"/>
+      <w:ind w:left="240"/>
+    </w:pPr>
   </w:style>
 </w:styles>
 </file>
@@ -3512,7 +6109,7 @@
 </file>
 
 <file path=customXml/itemProps1.xml><?xml version="1.0" encoding="utf-8"?>
-<ds:datastoreItem xmlns:ds="http://schemas.openxmlformats.org/officeDocument/2006/customXml" ds:itemID="{309B57AB-9AE3-4629-B578-FEA63B1615EB}">
+<ds:datastoreItem xmlns:ds="http://schemas.openxmlformats.org/officeDocument/2006/customXml" ds:itemID="{BB704DCC-2268-4024-B9F4-645EB48BB511}">
   <ds:schemaRefs>
     <ds:schemaRef ds:uri="http://schemas.openxmlformats.org/officeDocument/2006/bibliography"/>
   </ds:schemaRefs>

</xml_diff>